<commit_message>
Amélioration partie cahier des charges, création et écriture d'un morceau de la partie technique. La plupart des captures sont manquantes.
</commit_message>
<xml_diff>
--- a/Documentation.docx
+++ b/Documentation.docx
@@ -165,7 +165,19 @@
         <w:rPr>
           <w:sz w:val="28"/>
         </w:rPr>
-        <w:t>Développement d’un site internet accesible à tous pour la Mairie de Bègles.</w:t>
+        <w:t xml:space="preserve">Développement d’un site internet </w:t>
+      </w:r>
+      <w:r>
+        <w:rPr>
+          <w:sz w:val="28"/>
+        </w:rPr>
+        <w:t>accessible</w:t>
+      </w:r>
+      <w:r>
+        <w:rPr>
+          <w:sz w:val="28"/>
+        </w:rPr>
+        <w:t xml:space="preserve"> à tous pour la Mairie de Bègles.</w:t>
       </w:r>
     </w:p>
     <w:p>
@@ -204,21 +216,7 @@
           <w:i/>
           <w:sz w:val="28"/>
         </w:rPr>
-        <w:t>Septembre</w:t>
-      </w:r>
-      <w:r>
-        <w:rPr>
-          <w:i/>
-          <w:sz w:val="28"/>
-        </w:rPr>
-        <w:t xml:space="preserve"> 2016 –</w:t>
-      </w:r>
-      <w:r>
-        <w:rPr>
-          <w:i/>
-          <w:sz w:val="28"/>
-        </w:rPr>
-        <w:t xml:space="preserve"> Avril 2017</w:t>
+        <w:t>Septembre 2016 – Avril 2017</w:t>
       </w:r>
     </w:p>
     <w:p>
@@ -252,29 +250,25 @@
         </w:rPr>
       </w:pPr>
       <w:r>
-        <w:rPr/>
-      </w:r>
-    </w:p>
-    <w:p>
-      <w:pPr>
-        <w:pStyle w:val="Normal"/>
-        <w:rPr/>
-      </w:pPr>
-      <w:r>
         <w:rPr>
           <w:rFonts w:cs="Adobe Devanagari"/>
           <w:color w:val="000000"/>
           <w:lang w:val="fr-FR"/>
         </w:rPr>
-        <w:t xml:space="preserve">/// </w:t>
-      </w:r>
+      </w:r>
+    </w:p>
+    <w:p>
+      <w:pPr>
+        <w:pStyle w:val="Normal"/>
+        <w:rPr/>
+      </w:pPr>
       <w:r>
         <w:rPr>
           <w:rFonts w:cs="Adobe Devanagari"/>
           <w:color w:val="000000"/>
           <w:lang w:val="fr-FR"/>
         </w:rPr>
-        <w:t>A FAIRE A LA FIN ///</w:t>
+        <w:t>/// A FAIRE A LA FIN ///</w:t>
       </w:r>
     </w:p>
     <w:p>
@@ -287,7 +281,436 @@
         </w:rPr>
       </w:pPr>
       <w:r>
-        <w:rPr/>
+        <w:rPr>
+          <w:rFonts w:cs="Adobe Devanagari"/>
+          <w:color w:val="000000"/>
+          <w:lang w:val="fr-FR"/>
+        </w:rPr>
+      </w:r>
+    </w:p>
+    <w:p>
+      <w:pPr>
+        <w:pStyle w:val="Normal"/>
+        <w:rPr>
+          <w:rFonts w:ascii="Adobe Devanagari" w:hAnsi="Adobe Devanagari" w:cs="Adobe Devanagari"/>
+          <w:color w:val="000000"/>
+          <w:lang w:val="fr-FR"/>
+        </w:rPr>
+      </w:pPr>
+      <w:r>
+        <w:rPr>
+          <w:rFonts w:cs="Adobe Devanagari"/>
+          <w:color w:val="000000"/>
+          <w:lang w:val="fr-FR"/>
+        </w:rPr>
+      </w:r>
+    </w:p>
+    <w:p>
+      <w:pPr>
+        <w:pStyle w:val="Normal"/>
+        <w:rPr>
+          <w:rFonts w:ascii="Adobe Devanagari" w:hAnsi="Adobe Devanagari" w:cs="Adobe Devanagari"/>
+          <w:color w:val="000000"/>
+          <w:lang w:val="fr-FR"/>
+        </w:rPr>
+      </w:pPr>
+      <w:r>
+        <w:rPr>
+          <w:rFonts w:cs="Adobe Devanagari"/>
+          <w:color w:val="000000"/>
+          <w:lang w:val="fr-FR"/>
+        </w:rPr>
+      </w:r>
+    </w:p>
+    <w:p>
+      <w:pPr>
+        <w:pStyle w:val="Normal"/>
+        <w:rPr>
+          <w:rFonts w:ascii="Adobe Devanagari" w:hAnsi="Adobe Devanagari" w:cs="Adobe Devanagari"/>
+          <w:color w:val="000000"/>
+          <w:lang w:val="fr-FR"/>
+        </w:rPr>
+      </w:pPr>
+      <w:r>
+        <w:rPr>
+          <w:rFonts w:cs="Adobe Devanagari"/>
+          <w:color w:val="000000"/>
+          <w:lang w:val="fr-FR"/>
+        </w:rPr>
+      </w:r>
+    </w:p>
+    <w:p>
+      <w:pPr>
+        <w:pStyle w:val="Normal"/>
+        <w:rPr>
+          <w:rFonts w:ascii="Adobe Devanagari" w:hAnsi="Adobe Devanagari" w:cs="Adobe Devanagari"/>
+          <w:color w:val="000000"/>
+          <w:lang w:val="fr-FR"/>
+        </w:rPr>
+      </w:pPr>
+      <w:r>
+        <w:rPr>
+          <w:rFonts w:cs="Adobe Devanagari"/>
+          <w:color w:val="000000"/>
+          <w:lang w:val="fr-FR"/>
+        </w:rPr>
+      </w:r>
+    </w:p>
+    <w:p>
+      <w:pPr>
+        <w:pStyle w:val="Normal"/>
+        <w:rPr>
+          <w:rFonts w:ascii="Adobe Devanagari" w:hAnsi="Adobe Devanagari" w:cs="Adobe Devanagari"/>
+          <w:color w:val="000000"/>
+          <w:lang w:val="fr-FR"/>
+        </w:rPr>
+      </w:pPr>
+      <w:r>
+        <w:rPr>
+          <w:rFonts w:cs="Adobe Devanagari"/>
+          <w:color w:val="000000"/>
+          <w:lang w:val="fr-FR"/>
+        </w:rPr>
+      </w:r>
+    </w:p>
+    <w:p>
+      <w:pPr>
+        <w:pStyle w:val="Normal"/>
+        <w:rPr>
+          <w:rFonts w:ascii="Adobe Devanagari" w:hAnsi="Adobe Devanagari" w:cs="Adobe Devanagari"/>
+          <w:color w:val="000000"/>
+          <w:lang w:val="fr-FR"/>
+        </w:rPr>
+      </w:pPr>
+      <w:r>
+        <w:rPr>
+          <w:rFonts w:cs="Adobe Devanagari"/>
+          <w:color w:val="000000"/>
+          <w:lang w:val="fr-FR"/>
+        </w:rPr>
+      </w:r>
+    </w:p>
+    <w:p>
+      <w:pPr>
+        <w:pStyle w:val="Normal"/>
+        <w:rPr>
+          <w:rFonts w:ascii="Adobe Devanagari" w:hAnsi="Adobe Devanagari" w:cs="Adobe Devanagari"/>
+          <w:color w:val="000000"/>
+          <w:lang w:val="fr-FR"/>
+        </w:rPr>
+      </w:pPr>
+      <w:r>
+        <w:rPr>
+          <w:rFonts w:cs="Adobe Devanagari"/>
+          <w:color w:val="000000"/>
+          <w:lang w:val="fr-FR"/>
+        </w:rPr>
+      </w:r>
+    </w:p>
+    <w:p>
+      <w:pPr>
+        <w:pStyle w:val="Normal"/>
+        <w:rPr>
+          <w:rFonts w:ascii="Adobe Devanagari" w:hAnsi="Adobe Devanagari" w:cs="Adobe Devanagari"/>
+          <w:color w:val="000000"/>
+          <w:lang w:val="fr-FR"/>
+        </w:rPr>
+      </w:pPr>
+      <w:r>
+        <w:rPr>
+          <w:rFonts w:cs="Adobe Devanagari"/>
+          <w:color w:val="000000"/>
+          <w:lang w:val="fr-FR"/>
+        </w:rPr>
+      </w:r>
+    </w:p>
+    <w:p>
+      <w:pPr>
+        <w:pStyle w:val="Normal"/>
+        <w:rPr>
+          <w:rFonts w:ascii="Adobe Devanagari" w:hAnsi="Adobe Devanagari" w:cs="Adobe Devanagari"/>
+          <w:color w:val="000000"/>
+          <w:lang w:val="fr-FR"/>
+        </w:rPr>
+      </w:pPr>
+      <w:r>
+        <w:rPr>
+          <w:rFonts w:cs="Adobe Devanagari"/>
+          <w:color w:val="000000"/>
+          <w:lang w:val="fr-FR"/>
+        </w:rPr>
+      </w:r>
+    </w:p>
+    <w:p>
+      <w:pPr>
+        <w:pStyle w:val="Normal"/>
+        <w:rPr>
+          <w:rFonts w:ascii="Adobe Devanagari" w:hAnsi="Adobe Devanagari" w:cs="Adobe Devanagari"/>
+          <w:color w:val="000000"/>
+          <w:lang w:val="fr-FR"/>
+        </w:rPr>
+      </w:pPr>
+      <w:r>
+        <w:rPr>
+          <w:rFonts w:cs="Adobe Devanagari"/>
+          <w:color w:val="000000"/>
+          <w:lang w:val="fr-FR"/>
+        </w:rPr>
+      </w:r>
+    </w:p>
+    <w:p>
+      <w:pPr>
+        <w:pStyle w:val="Normal"/>
+        <w:rPr>
+          <w:rFonts w:ascii="Adobe Devanagari" w:hAnsi="Adobe Devanagari" w:cs="Adobe Devanagari"/>
+          <w:color w:val="000000"/>
+          <w:lang w:val="fr-FR"/>
+        </w:rPr>
+      </w:pPr>
+      <w:r>
+        <w:rPr>
+          <w:rFonts w:cs="Adobe Devanagari"/>
+          <w:color w:val="000000"/>
+          <w:lang w:val="fr-FR"/>
+        </w:rPr>
+      </w:r>
+    </w:p>
+    <w:p>
+      <w:pPr>
+        <w:pStyle w:val="Normal"/>
+        <w:rPr>
+          <w:rFonts w:ascii="Adobe Devanagari" w:hAnsi="Adobe Devanagari" w:cs="Adobe Devanagari"/>
+          <w:color w:val="000000"/>
+          <w:lang w:val="fr-FR"/>
+        </w:rPr>
+      </w:pPr>
+      <w:r>
+        <w:rPr>
+          <w:rFonts w:cs="Adobe Devanagari"/>
+          <w:color w:val="000000"/>
+          <w:lang w:val="fr-FR"/>
+        </w:rPr>
+      </w:r>
+    </w:p>
+    <w:p>
+      <w:pPr>
+        <w:pStyle w:val="Normal"/>
+        <w:rPr>
+          <w:rFonts w:ascii="Adobe Devanagari" w:hAnsi="Adobe Devanagari" w:cs="Adobe Devanagari"/>
+          <w:color w:val="000000"/>
+          <w:lang w:val="fr-FR"/>
+        </w:rPr>
+      </w:pPr>
+      <w:r>
+        <w:rPr>
+          <w:rFonts w:cs="Adobe Devanagari"/>
+          <w:color w:val="000000"/>
+          <w:lang w:val="fr-FR"/>
+        </w:rPr>
+      </w:r>
+    </w:p>
+    <w:p>
+      <w:pPr>
+        <w:pStyle w:val="Normal"/>
+        <w:rPr>
+          <w:rFonts w:ascii="Adobe Devanagari" w:hAnsi="Adobe Devanagari" w:cs="Adobe Devanagari"/>
+          <w:color w:val="000000"/>
+          <w:lang w:val="fr-FR"/>
+        </w:rPr>
+      </w:pPr>
+      <w:r>
+        <w:rPr>
+          <w:rFonts w:cs="Adobe Devanagari"/>
+          <w:color w:val="000000"/>
+          <w:lang w:val="fr-FR"/>
+        </w:rPr>
+      </w:r>
+    </w:p>
+    <w:p>
+      <w:pPr>
+        <w:pStyle w:val="Normal"/>
+        <w:rPr>
+          <w:rFonts w:ascii="Adobe Devanagari" w:hAnsi="Adobe Devanagari" w:cs="Adobe Devanagari"/>
+          <w:color w:val="000000"/>
+          <w:lang w:val="fr-FR"/>
+        </w:rPr>
+      </w:pPr>
+      <w:r>
+        <w:rPr>
+          <w:rFonts w:cs="Adobe Devanagari"/>
+          <w:color w:val="000000"/>
+          <w:lang w:val="fr-FR"/>
+        </w:rPr>
+      </w:r>
+    </w:p>
+    <w:p>
+      <w:pPr>
+        <w:pStyle w:val="Normal"/>
+        <w:rPr>
+          <w:rFonts w:ascii="Adobe Devanagari" w:hAnsi="Adobe Devanagari" w:cs="Adobe Devanagari"/>
+          <w:color w:val="000000"/>
+          <w:lang w:val="fr-FR"/>
+        </w:rPr>
+      </w:pPr>
+      <w:r>
+        <w:rPr>
+          <w:rFonts w:cs="Adobe Devanagari"/>
+          <w:color w:val="000000"/>
+          <w:lang w:val="fr-FR"/>
+        </w:rPr>
+      </w:r>
+    </w:p>
+    <w:p>
+      <w:pPr>
+        <w:pStyle w:val="Normal"/>
+        <w:rPr>
+          <w:rFonts w:ascii="Adobe Devanagari" w:hAnsi="Adobe Devanagari" w:cs="Adobe Devanagari"/>
+          <w:color w:val="000000"/>
+          <w:lang w:val="fr-FR"/>
+        </w:rPr>
+      </w:pPr>
+      <w:r>
+        <w:rPr>
+          <w:rFonts w:cs="Adobe Devanagari"/>
+          <w:color w:val="000000"/>
+          <w:lang w:val="fr-FR"/>
+        </w:rPr>
+      </w:r>
+    </w:p>
+    <w:p>
+      <w:pPr>
+        <w:pStyle w:val="Normal"/>
+        <w:rPr>
+          <w:rFonts w:ascii="Adobe Devanagari" w:hAnsi="Adobe Devanagari" w:cs="Adobe Devanagari"/>
+          <w:color w:val="000000"/>
+          <w:lang w:val="fr-FR"/>
+        </w:rPr>
+      </w:pPr>
+      <w:r>
+        <w:rPr>
+          <w:rFonts w:cs="Adobe Devanagari"/>
+          <w:color w:val="000000"/>
+          <w:lang w:val="fr-FR"/>
+        </w:rPr>
+      </w:r>
+    </w:p>
+    <w:p>
+      <w:pPr>
+        <w:pStyle w:val="Normal"/>
+        <w:rPr>
+          <w:rFonts w:ascii="Adobe Devanagari" w:hAnsi="Adobe Devanagari" w:cs="Adobe Devanagari"/>
+          <w:color w:val="000000"/>
+          <w:lang w:val="fr-FR"/>
+        </w:rPr>
+      </w:pPr>
+      <w:r>
+        <w:rPr>
+          <w:rFonts w:cs="Adobe Devanagari"/>
+          <w:color w:val="000000"/>
+          <w:lang w:val="fr-FR"/>
+        </w:rPr>
+      </w:r>
+    </w:p>
+    <w:p>
+      <w:pPr>
+        <w:pStyle w:val="Normal"/>
+        <w:rPr>
+          <w:rFonts w:ascii="Adobe Devanagari" w:hAnsi="Adobe Devanagari" w:cs="Adobe Devanagari"/>
+          <w:color w:val="000000"/>
+          <w:lang w:val="fr-FR"/>
+        </w:rPr>
+      </w:pPr>
+      <w:r>
+        <w:rPr>
+          <w:rFonts w:cs="Adobe Devanagari"/>
+          <w:color w:val="000000"/>
+          <w:lang w:val="fr-FR"/>
+        </w:rPr>
+      </w:r>
+    </w:p>
+    <w:p>
+      <w:pPr>
+        <w:pStyle w:val="Normal"/>
+        <w:rPr>
+          <w:rFonts w:ascii="Adobe Devanagari" w:hAnsi="Adobe Devanagari" w:cs="Adobe Devanagari"/>
+          <w:color w:val="000000"/>
+          <w:lang w:val="fr-FR"/>
+        </w:rPr>
+      </w:pPr>
+      <w:r>
+        <w:rPr>
+          <w:rFonts w:cs="Adobe Devanagari"/>
+          <w:color w:val="000000"/>
+          <w:lang w:val="fr-FR"/>
+        </w:rPr>
+      </w:r>
+    </w:p>
+    <w:p>
+      <w:pPr>
+        <w:pStyle w:val="Normal"/>
+        <w:rPr>
+          <w:rFonts w:ascii="Adobe Devanagari" w:hAnsi="Adobe Devanagari" w:cs="Adobe Devanagari"/>
+          <w:color w:val="000000"/>
+          <w:lang w:val="fr-FR"/>
+        </w:rPr>
+      </w:pPr>
+      <w:r>
+        <w:rPr>
+          <w:rFonts w:cs="Adobe Devanagari"/>
+          <w:color w:val="000000"/>
+          <w:lang w:val="fr-FR"/>
+        </w:rPr>
+      </w:r>
+    </w:p>
+    <w:p>
+      <w:pPr>
+        <w:pStyle w:val="Normal"/>
+        <w:rPr>
+          <w:rFonts w:ascii="Adobe Devanagari" w:hAnsi="Adobe Devanagari" w:cs="Adobe Devanagari"/>
+          <w:color w:val="000000"/>
+          <w:lang w:val="fr-FR"/>
+        </w:rPr>
+      </w:pPr>
+      <w:r>
+        <w:rPr>
+          <w:rFonts w:cs="Adobe Devanagari"/>
+          <w:color w:val="000000"/>
+          <w:lang w:val="fr-FR"/>
+        </w:rPr>
+      </w:r>
+    </w:p>
+    <w:p>
+      <w:pPr>
+        <w:pStyle w:val="Normal"/>
+        <w:rPr>
+          <w:rFonts w:ascii="Adobe Devanagari" w:hAnsi="Adobe Devanagari" w:cs="Adobe Devanagari"/>
+          <w:color w:val="000000"/>
+          <w:lang w:val="fr-FR"/>
+        </w:rPr>
+      </w:pPr>
+      <w:r>
+        <w:rPr>
+          <w:rFonts w:cs="Adobe Devanagari"/>
+          <w:color w:val="000000"/>
+          <w:lang w:val="fr-FR"/>
+        </w:rPr>
+      </w:r>
+    </w:p>
+    <w:p>
+      <w:pPr>
+        <w:pStyle w:val="Normal"/>
+        <w:rPr>
+          <w:rFonts w:ascii="Adobe Devanagari" w:hAnsi="Adobe Devanagari" w:cs="Adobe Devanagari"/>
+          <w:color w:val="000000"/>
+          <w:lang w:val="fr-FR"/>
+        </w:rPr>
+      </w:pPr>
+      <w:r>
+        <w:rPr>
+          <w:rFonts w:cs="Adobe Devanagari"/>
+          <w:color w:val="000000"/>
+          <w:lang w:val="fr-FR"/>
+        </w:rPr>
       </w:r>
     </w:p>
     <w:p>
@@ -314,27 +737,7 @@
           <w:sz w:val="28"/>
           <w:u w:val="single"/>
         </w:rPr>
-        <w:t xml:space="preserve">Présentation de </w:t>
-      </w:r>
-      <w:r>
-        <w:rPr>
-          <w:rFonts w:cs="Adobe Devanagari" w:ascii="Adobe Devanagari" w:hAnsi="Adobe Devanagari"/>
-          <w:b/>
-          <w:color w:val="000000"/>
-          <w:sz w:val="28"/>
-          <w:u w:val="single"/>
-        </w:rPr>
-        <w:t>la Mairie</w:t>
-      </w:r>
-      <w:r>
-        <w:rPr>
-          <w:rFonts w:cs="Adobe Devanagari" w:ascii="Adobe Devanagari" w:hAnsi="Adobe Devanagari"/>
-          <w:b/>
-          <w:color w:val="000000"/>
-          <w:sz w:val="28"/>
-          <w:u w:val="single"/>
-        </w:rPr>
-        <w:t xml:space="preserve"> et de ses besoins</w:t>
+        <w:t>Présentation de la Mairie et de ses besoins</w:t>
       </w:r>
     </w:p>
     <w:p>
@@ -362,17 +765,7 @@
           <w:szCs w:val="27"/>
           <w:lang w:eastAsia="fr-FR"/>
         </w:rPr>
-        <w:t xml:space="preserve">La commune de Bègles est une commune de </w:t>
-      </w:r>
-      <w:r>
-        <w:rPr>
-          <w:rFonts w:eastAsia="Times New Roman"/>
-          <w:color w:val="000000"/>
-          <w:sz w:val="22"/>
-          <w:szCs w:val="27"/>
-          <w:lang w:eastAsia="fr-FR"/>
-        </w:rPr>
-        <w:t>près de 25000 habitants, avec des ages très variés. Par son statut de grande commune, Bègles se doit de disposer d’un site accessible a tous et offrant de multiples services a sa population. C’est pourquoi elle présente le besoin de beneficier d’un site internet accessible aux personnes en situation de handicap, tout comme aux bénèvoles qui pourraient s’inscrire afin d’aider a la mise en places de services.</w:t>
+        <w:t>La commune de Bègles est une commune de près de 25000 habitants, avec des ages très variés. Par son statut de grande commune, Bègles se doit de disposer d’un site accessible a tous et offrant de multiples services a sa population. C’est pourquoi elle présente le besoin de beneficier d’un site internet accessible aux personnes en situation de handicap, tout comme aux bénèvoles qui pourraient s’inscrire afin d’aider a la mise en places de services.</w:t>
       </w:r>
       <w:r>
         <w:rPr>
@@ -422,29 +815,25 @@
           <w:color w:val="000000"/>
           <w:u w:val="single"/>
         </w:rPr>
-        <w:t xml:space="preserve">Situation actuelle de </w:t>
-      </w:r>
-      <w:r>
-        <w:rPr>
-          <w:rFonts w:cs="Adobe Devanagari" w:ascii="Adobe Devanagari" w:hAnsi="Adobe Devanagari"/>
+        <w:t>Situation actuelle de la Mairie de Bègles</w:t>
+      </w:r>
+    </w:p>
+    <w:p>
+      <w:pPr>
+        <w:pStyle w:val="Normal"/>
+        <w:spacing w:lineRule="auto" w:line="240" w:before="0" w:after="0"/>
+        <w:rPr>
+          <w:rFonts w:ascii="Adobe Devanagari" w:hAnsi="Adobe Devanagari" w:cs="Adobe Devanagari"/>
           <w:color w:val="000000"/>
           <w:u w:val="single"/>
         </w:rPr>
-        <w:t>la Mairie de Bègles</w:t>
-      </w:r>
-    </w:p>
-    <w:p>
-      <w:pPr>
-        <w:pStyle w:val="Normal"/>
-        <w:spacing w:lineRule="auto" w:line="240" w:before="0" w:after="0"/>
-        <w:rPr>
-          <w:rFonts w:ascii="Adobe Devanagari" w:hAnsi="Adobe Devanagari" w:cs="Adobe Devanagari"/>
+      </w:pPr>
+      <w:r>
+        <w:rPr>
+          <w:rFonts w:cs="Adobe Devanagari"/>
           <w:color w:val="000000"/>
           <w:u w:val="single"/>
         </w:rPr>
-      </w:pPr>
-      <w:r>
-        <w:rPr/>
       </w:r>
     </w:p>
     <w:p>
@@ -466,15 +855,7 @@
       </w:pPr>
       <w:r>
         <w:rPr/>
-        <w:t>La Mairie de Bègles</w:t>
-      </w:r>
-      <w:r>
-        <w:rPr/>
-        <w:t xml:space="preserve"> dispose actuellement d’un </w:t>
-      </w:r>
-      <w:r>
-        <w:rPr/>
-        <w:t>site internet fonctionnel. Cependant, ce site ne comporte pas de section « dynamique » et n’est pas rééllement adapté aux personnes malvoyantes, par exemple. Ce site donne cependant de très nombreuses informations sur la ville et la Mairie. Il conviendra a la vite d’ajouter ces informations au nouveau site. Il n’est par exemple pas possible de poser une question a d’autres utilisateurs, et le forum de services n’est pas en place.</w:t>
+        <w:t>La Mairie de Bègles dispose actuellement d’un site internet fonctionnel. Cependant, ce site ne comporte pas de section « dynamique » et n’est pas rééllement adapté aux personnes malvoyantes, par exemple. Ce site donne cependant de très nombreuses informations sur la ville et la Mairie. Il conviendra a la vite d’ajouter ces informations au nouveau site. Il n’est par exemple pas possible de poser une question a d’autres utilisateurs, et le forum de services n’est pas en place.</w:t>
       </w:r>
     </w:p>
     <w:p>
@@ -537,15 +918,7 @@
           <w:color w:val="000000"/>
           <w:u w:val="single"/>
         </w:rPr>
-        <w:t xml:space="preserve">Les besoins de </w:t>
-      </w:r>
-      <w:r>
-        <w:rPr>
-          <w:rFonts w:cs="Adobe Devanagari" w:ascii="Adobe Devanagari" w:hAnsi="Adobe Devanagari"/>
-          <w:color w:val="000000"/>
-          <w:u w:val="single"/>
-        </w:rPr>
-        <w:t>la Mairie de Bègles</w:t>
+        <w:t>Les besoins de la Mairie de Bègles</w:t>
       </w:r>
     </w:p>
     <w:p>
@@ -567,113 +940,53 @@
       </w:pPr>
       <w:r>
         <w:rPr/>
-        <w:t>La Mairie</w:t>
-      </w:r>
-      <w:r>
-        <w:rPr/>
-        <w:t xml:space="preserve"> souhaite introduire des automatismes en gérant, </w:t>
-      </w:r>
-      <w:r>
-        <w:rPr/>
-        <w:t>a l’aide d’une base de données</w:t>
-      </w:r>
-      <w:r>
-        <w:rPr/>
-        <w:t xml:space="preserve">, les </w:t>
-      </w:r>
-      <w:r>
-        <w:rPr/>
-        <w:t xml:space="preserve">inscriptions au site web de ses résidents. </w:t>
-      </w:r>
-      <w:r>
-        <w:rPr/>
-        <w:t xml:space="preserve">ainsi que les </w:t>
-      </w:r>
-      <w:r>
-        <w:rPr/>
-        <w:t>services qu’elle mets a disposition.</w:t>
-      </w:r>
-    </w:p>
-    <w:p>
-      <w:pPr>
-        <w:pStyle w:val="Normal"/>
-        <w:spacing w:lineRule="auto" w:line="240" w:before="0" w:after="0"/>
-        <w:jc w:val="both"/>
-        <w:rPr/>
-      </w:pPr>
-      <w:r>
-        <w:rPr/>
-      </w:r>
-    </w:p>
-    <w:p>
-      <w:pPr>
-        <w:pStyle w:val="Normal"/>
-        <w:spacing w:lineRule="auto" w:line="240" w:before="0" w:after="0"/>
-        <w:jc w:val="both"/>
-        <w:rPr/>
-      </w:pPr>
-      <w:r>
-        <w:rPr/>
-        <w:t>Le site internet dont elle dispose ne lui convient plus.</w:t>
-      </w:r>
-      <w:r>
-        <w:rPr/>
-        <w:t xml:space="preserve"> L</w:t>
-      </w:r>
-      <w:r>
-        <w:rPr/>
-        <w:t>a commune</w:t>
-      </w:r>
-      <w:r>
-        <w:rPr/>
-        <w:t xml:space="preserve"> exprime le besoin d’acquérir un </w:t>
-      </w:r>
-      <w:r>
-        <w:rPr/>
-        <w:t>site</w:t>
-      </w:r>
-      <w:r>
-        <w:rPr/>
-        <w:t xml:space="preserve"> qui centralise l’ensemble des services qu’elle peut offrir.</w:t>
-      </w:r>
-    </w:p>
-    <w:p>
-      <w:pPr>
-        <w:pStyle w:val="Normal"/>
-        <w:spacing w:lineRule="auto" w:line="240" w:before="0" w:after="0"/>
-        <w:jc w:val="both"/>
-        <w:rPr/>
-      </w:pPr>
-      <w:r>
-        <w:rPr/>
-      </w:r>
-    </w:p>
-    <w:p>
-      <w:pPr>
-        <w:pStyle w:val="Normal"/>
-        <w:spacing w:lineRule="auto" w:line="240" w:before="0" w:after="0"/>
-        <w:jc w:val="both"/>
-        <w:rPr/>
-      </w:pPr>
-      <w:r>
-        <w:rPr/>
-        <w:t xml:space="preserve">La ville </w:t>
-      </w:r>
-      <w:r>
-        <w:rPr/>
-        <w:t xml:space="preserve">souhaite également mettre en place une solution de </w:t>
-      </w:r>
-      <w:r>
-        <w:rPr/>
-        <w:t>questions/réponses accesible aux personnes les moins à l’aise avec l’outil informatique</w:t>
-      </w:r>
-      <w:r>
-        <w:rPr/>
-        <w:t xml:space="preserve">. </w:t>
-      </w:r>
-      <w:r>
-        <w:rPr/>
-        <w:t>Cela pourra par exemple servir à s’inscrire de façon simple a en tant que bénévole ou bénéficiaire de services divers, que la Mairie se chargera d’ajouter. On peut par exemple imaginer :</w:t>
+        <w:t>La Mairie souhaite introduire des automatismes en gérant, a l’aide d’une base de données, les inscriptions au site web de ses résidents. ainsi que les services qu’elle mets a disposition.</w:t>
+      </w:r>
+    </w:p>
+    <w:p>
+      <w:pPr>
+        <w:pStyle w:val="Normal"/>
+        <w:spacing w:lineRule="auto" w:line="240" w:before="0" w:after="0"/>
+        <w:jc w:val="both"/>
+        <w:rPr/>
+      </w:pPr>
+      <w:r>
+        <w:rPr/>
+      </w:r>
+    </w:p>
+    <w:p>
+      <w:pPr>
+        <w:pStyle w:val="Normal"/>
+        <w:spacing w:lineRule="auto" w:line="240" w:before="0" w:after="0"/>
+        <w:jc w:val="both"/>
+        <w:rPr/>
+      </w:pPr>
+      <w:r>
+        <w:rPr/>
+        <w:t>Le site internet dont elle dispose ne lui convient plus. La commune exprime le besoin d’acquérir un site qui centralise l’ensemble des services qu’elle peut offrir.</w:t>
+      </w:r>
+    </w:p>
+    <w:p>
+      <w:pPr>
+        <w:pStyle w:val="Normal"/>
+        <w:spacing w:lineRule="auto" w:line="240" w:before="0" w:after="0"/>
+        <w:jc w:val="both"/>
+        <w:rPr/>
+      </w:pPr>
+      <w:r>
+        <w:rPr/>
+      </w:r>
+    </w:p>
+    <w:p>
+      <w:pPr>
+        <w:pStyle w:val="Normal"/>
+        <w:spacing w:lineRule="auto" w:line="240" w:before="0" w:after="0"/>
+        <w:jc w:val="both"/>
+        <w:rPr/>
+      </w:pPr>
+      <w:r>
+        <w:rPr/>
+        <w:t>La ville souhaite également mettre en place une solution de questions/réponses accesible aux personnes les moins à l’aise avec l’outil informatique. Cela pourra par exemple servir à s’inscrire de façon simple a en tant que bénévole ou bénéficiaire de services divers, que la Mairie se chargera d’ajouter. On peut par exemple imaginer :</w:t>
       </w:r>
     </w:p>
     <w:p>
@@ -724,6 +1037,50 @@
         <w:rPr/>
         <w:tab/>
         <w:t>- Les loisirs. (sorties cinéma, promenades..)</w:t>
+      </w:r>
+    </w:p>
+    <w:p>
+      <w:pPr>
+        <w:pStyle w:val="Normal"/>
+        <w:spacing w:lineRule="auto" w:line="240" w:before="0" w:after="0"/>
+        <w:jc w:val="both"/>
+        <w:rPr/>
+      </w:pPr>
+      <w:r>
+        <w:rPr/>
+      </w:r>
+    </w:p>
+    <w:p>
+      <w:pPr>
+        <w:pStyle w:val="Normal"/>
+        <w:spacing w:lineRule="auto" w:line="240" w:before="0" w:after="0"/>
+        <w:jc w:val="both"/>
+        <w:rPr/>
+      </w:pPr>
+      <w:r>
+        <w:rPr/>
+      </w:r>
+    </w:p>
+    <w:p>
+      <w:pPr>
+        <w:pStyle w:val="Normal"/>
+        <w:spacing w:lineRule="auto" w:line="240" w:before="0" w:after="0"/>
+        <w:jc w:val="both"/>
+        <w:rPr/>
+      </w:pPr>
+      <w:r>
+        <w:rPr/>
+      </w:r>
+    </w:p>
+    <w:p>
+      <w:pPr>
+        <w:pStyle w:val="Normal"/>
+        <w:spacing w:lineRule="auto" w:line="240" w:before="0" w:after="0"/>
+        <w:jc w:val="both"/>
+        <w:rPr/>
+      </w:pPr>
+      <w:r>
+        <w:rPr/>
       </w:r>
     </w:p>
     <w:p>
@@ -832,86 +1189,66 @@
       </w:pPr>
       <w:r>
         <w:rPr/>
-        <w:t>L</w:t>
-      </w:r>
-      <w:r>
-        <w:rPr/>
-        <w:t>es principales contraintes imposées par la Mairie est le choix des technologies et langages utilisées. Ainsi, les langages qui pourront être utilisés sont :</w:t>
-      </w:r>
-    </w:p>
-    <w:p>
-      <w:pPr>
-        <w:pStyle w:val="Normal"/>
-        <w:spacing w:lineRule="auto" w:line="240" w:before="0" w:after="0"/>
-        <w:jc w:val="both"/>
-        <w:rPr/>
-      </w:pPr>
-      <w:r>
-        <w:rPr/>
-      </w:r>
-    </w:p>
-    <w:p>
-      <w:pPr>
-        <w:pStyle w:val="Normal"/>
-        <w:spacing w:lineRule="auto" w:line="240" w:before="0" w:after="0"/>
-        <w:jc w:val="both"/>
-        <w:rPr/>
-      </w:pPr>
-      <w:r>
-        <w:rPr/>
-        <w:t>-</w:t>
-      </w:r>
-      <w:r>
-        <w:rPr/>
-        <w:t xml:space="preserve"> PHP</w:t>
-      </w:r>
-    </w:p>
-    <w:p>
-      <w:pPr>
-        <w:pStyle w:val="Normal"/>
-        <w:spacing w:lineRule="auto" w:line="240" w:before="0" w:after="0"/>
-        <w:jc w:val="both"/>
-        <w:rPr/>
-      </w:pPr>
-      <w:r>
-        <w:rPr/>
-        <w:t>-</w:t>
-      </w:r>
-      <w:r>
-        <w:rPr/>
-        <w:t xml:space="preserve"> CSS</w:t>
-      </w:r>
-    </w:p>
-    <w:p>
-      <w:pPr>
-        <w:pStyle w:val="Normal"/>
-        <w:spacing w:lineRule="auto" w:line="240" w:before="0" w:after="0"/>
-        <w:jc w:val="both"/>
-        <w:rPr/>
-      </w:pPr>
-      <w:r>
-        <w:rPr/>
-        <w:t>-</w:t>
-      </w:r>
-      <w:r>
-        <w:rPr/>
-        <w:t xml:space="preserve"> XSL</w:t>
-      </w:r>
-    </w:p>
-    <w:p>
-      <w:pPr>
-        <w:pStyle w:val="Normal"/>
-        <w:spacing w:lineRule="auto" w:line="240" w:before="0" w:after="0"/>
-        <w:jc w:val="both"/>
-        <w:rPr/>
-      </w:pPr>
-      <w:r>
-        <w:rPr/>
-        <w:t>-</w:t>
-      </w:r>
-      <w:r>
-        <w:rPr/>
-        <w:t xml:space="preserve"> Javascript</w:t>
+        <w:t>Les principales contraintes imposées par la Mairie est le choix des technologies et langages utilisées. Ainsi, les langages qui pourront être utilisés sont :</w:t>
+      </w:r>
+    </w:p>
+    <w:p>
+      <w:pPr>
+        <w:pStyle w:val="Normal"/>
+        <w:spacing w:lineRule="auto" w:line="240" w:before="0" w:after="0"/>
+        <w:jc w:val="both"/>
+        <w:rPr/>
+      </w:pPr>
+      <w:r>
+        <w:rPr/>
+      </w:r>
+    </w:p>
+    <w:p>
+      <w:pPr>
+        <w:pStyle w:val="Normal"/>
+        <w:spacing w:lineRule="auto" w:line="240" w:before="0" w:after="0"/>
+        <w:jc w:val="both"/>
+        <w:rPr/>
+      </w:pPr>
+      <w:r>
+        <w:rPr/>
+        <w:t>- PHP</w:t>
+      </w:r>
+    </w:p>
+    <w:p>
+      <w:pPr>
+        <w:pStyle w:val="Normal"/>
+        <w:spacing w:lineRule="auto" w:line="240" w:before="0" w:after="0"/>
+        <w:jc w:val="both"/>
+        <w:rPr/>
+      </w:pPr>
+      <w:r>
+        <w:rPr/>
+        <w:t>- CSS</w:t>
+      </w:r>
+    </w:p>
+    <w:p>
+      <w:pPr>
+        <w:pStyle w:val="Normal"/>
+        <w:spacing w:lineRule="auto" w:line="240" w:before="0" w:after="0"/>
+        <w:jc w:val="both"/>
+        <w:rPr/>
+      </w:pPr>
+      <w:r>
+        <w:rPr/>
+        <w:t>- XSL</w:t>
+      </w:r>
+    </w:p>
+    <w:p>
+      <w:pPr>
+        <w:pStyle w:val="Normal"/>
+        <w:spacing w:lineRule="auto" w:line="240" w:before="0" w:after="0"/>
+        <w:jc w:val="both"/>
+        <w:rPr/>
+      </w:pPr>
+      <w:r>
+        <w:rPr/>
+        <w:t>- Javascript</w:t>
       </w:r>
     </w:p>
     <w:p>
@@ -1064,7 +1401,7 @@
           <w:sz w:val="28"/>
           <w:u w:val="single"/>
         </w:rPr>
-        <w:t>Les solutions apportées à la MOA</w:t>
+        <w:t>Les solutions apportées à la M</w:t>
       </w:r>
       <w:bookmarkEnd w:id="6"/>
       <w:r>
@@ -1072,9 +1409,10 @@
           <w:rFonts w:cs="Adobe Devanagari" w:ascii="Adobe Devanagari" w:hAnsi="Adobe Devanagari"/>
           <w:b/>
           <w:color w:val="000000"/>
+          <w:sz w:val="28"/>
           <w:u w:val="single"/>
         </w:rPr>
-        <w:t xml:space="preserve"> </w:t>
+        <w:t>airie</w:t>
       </w:r>
     </w:p>
     <w:p>
@@ -1102,49 +1440,29 @@
           <w:color w:val="000000"/>
           <w:u w:val="single"/>
         </w:rPr>
-        <w:t>La</w:t>
-      </w:r>
-      <w:r>
-        <w:rPr>
-          <w:rFonts w:cs="Adobe Devanagari" w:ascii="Adobe Devanagari" w:hAnsi="Adobe Devanagari"/>
-          <w:color w:val="000000"/>
-          <w:u w:val="single"/>
-        </w:rPr>
-        <w:t xml:space="preserve"> base de données</w:t>
-      </w:r>
-    </w:p>
-    <w:p>
-      <w:pPr>
-        <w:pStyle w:val="Normal"/>
-        <w:spacing w:lineRule="auto" w:line="240" w:before="0" w:after="0"/>
-        <w:rPr/>
-      </w:pPr>
-      <w:r>
-        <w:rPr/>
-      </w:r>
-    </w:p>
-    <w:p>
-      <w:pPr>
-        <w:pStyle w:val="Normal"/>
-        <w:spacing w:lineRule="auto" w:line="240" w:before="0" w:after="0"/>
-        <w:jc w:val="both"/>
-        <w:rPr/>
-      </w:pPr>
-      <w:r>
-        <w:rPr/>
-        <w:t xml:space="preserve">Afin de centraliser les services, il apparait nécessaire de mettre en place une base de données. Celle-ci contiendra l’ensemble des </w:t>
-      </w:r>
-      <w:r>
-        <w:rPr/>
-        <w:t>inscrits</w:t>
-      </w:r>
-      <w:r>
-        <w:rPr/>
-        <w:t>, le</w:t>
-      </w:r>
-      <w:r>
-        <w:rPr/>
-        <w:t>ur situation (bénéficiaire ou bénévole) ainsi que leurs coordonées principales.</w:t>
+        <w:t>La base de données</w:t>
+      </w:r>
+    </w:p>
+    <w:p>
+      <w:pPr>
+        <w:pStyle w:val="Normal"/>
+        <w:spacing w:lineRule="auto" w:line="240" w:before="0" w:after="0"/>
+        <w:rPr/>
+      </w:pPr>
+      <w:r>
+        <w:rPr/>
+      </w:r>
+    </w:p>
+    <w:p>
+      <w:pPr>
+        <w:pStyle w:val="Normal"/>
+        <w:spacing w:lineRule="auto" w:line="240" w:before="0" w:after="0"/>
+        <w:jc w:val="both"/>
+        <w:rPr/>
+      </w:pPr>
+      <w:r>
+        <w:rPr/>
+        <w:t>Afin de centraliser les services, il apparait nécessaire de mettre en place une base de données. Celle-ci contiendra l’ensemble des inscrits, leur situation (bénéficiaire ou bénévole) ainsi que leurs coordonées principales.</w:t>
       </w:r>
     </w:p>
     <w:p>
@@ -1247,17 +1565,14 @@
       </w:pPr>
       <w:r>
         <w:rPr/>
-        <w:t xml:space="preserve">Une </w:t>
-      </w:r>
-      <w:r>
-        <w:rPr/>
-        <w:t>adresse postale</w:t>
+        <w:t>Une adresse postale</w:t>
       </w:r>
     </w:p>
     <w:p>
       <w:pPr>
         <w:pStyle w:val="ListParagraph"/>
         <w:spacing w:lineRule="auto" w:line="240" w:before="0" w:after="0"/>
+        <w:ind w:right="0" w:hanging="0"/>
         <w:jc w:val="both"/>
         <w:rPr/>
       </w:pPr>
@@ -1269,6 +1584,7 @@
       <w:pPr>
         <w:pStyle w:val="ListParagraph"/>
         <w:spacing w:lineRule="auto" w:line="240" w:before="0" w:after="0"/>
+        <w:ind w:right="0" w:hanging="0"/>
         <w:jc w:val="both"/>
         <w:rPr/>
       </w:pPr>
@@ -1280,6 +1596,7 @@
       <w:pPr>
         <w:pStyle w:val="ListParagraph"/>
         <w:spacing w:lineRule="auto" w:line="240" w:before="0" w:after="0"/>
+        <w:ind w:right="0" w:hanging="0"/>
         <w:jc w:val="both"/>
         <w:rPr/>
       </w:pPr>
@@ -1291,6 +1608,7 @@
       <w:pPr>
         <w:pStyle w:val="ListParagraph"/>
         <w:spacing w:lineRule="auto" w:line="240" w:before="0" w:after="0"/>
+        <w:ind w:right="0" w:hanging="0"/>
         <w:jc w:val="both"/>
         <w:rPr/>
       </w:pPr>
@@ -1302,6 +1620,7 @@
       <w:pPr>
         <w:pStyle w:val="ListParagraph"/>
         <w:spacing w:lineRule="auto" w:line="240" w:before="0" w:after="0"/>
+        <w:ind w:right="0" w:hanging="0"/>
         <w:jc w:val="both"/>
         <w:rPr/>
       </w:pPr>
@@ -1313,6 +1632,7 @@
       <w:pPr>
         <w:pStyle w:val="ListParagraph"/>
         <w:spacing w:lineRule="auto" w:line="240" w:before="0" w:after="0"/>
+        <w:ind w:right="0" w:hanging="0"/>
         <w:jc w:val="both"/>
         <w:rPr/>
       </w:pPr>
@@ -1324,6 +1644,7 @@
       <w:pPr>
         <w:pStyle w:val="ListParagraph"/>
         <w:spacing w:lineRule="auto" w:line="240" w:before="0" w:after="0"/>
+        <w:ind w:right="0" w:hanging="0"/>
         <w:jc w:val="both"/>
         <w:rPr/>
       </w:pPr>
@@ -1335,6 +1656,7 @@
       <w:pPr>
         <w:pStyle w:val="ListParagraph"/>
         <w:spacing w:lineRule="auto" w:line="240" w:before="0" w:after="0"/>
+        <w:ind w:right="0" w:hanging="0"/>
         <w:jc w:val="both"/>
         <w:rPr/>
       </w:pPr>
@@ -1346,44 +1668,1889 @@
       <w:pPr>
         <w:pStyle w:val="ListParagraph"/>
         <w:spacing w:lineRule="auto" w:line="240" w:before="0" w:after="0"/>
-        <w:jc w:val="both"/>
-        <w:rPr/>
-      </w:pPr>
-      <w:r>
-        <w:rPr/>
+        <w:ind w:right="0" w:hanging="0"/>
+        <w:jc w:val="both"/>
+        <w:rPr/>
+      </w:pPr>
+      <w:r>
+        <w:rPr/>
+        <w:t xml:space="preserve">  </w:t>
+      </w:r>
+      <w:r>
+        <w:rPr/>
+        <w:br/>
+        <w:t xml:space="preserve"> </w:t>
+        <w:br/>
+        <w:br/>
+        <w:br/>
+        <w:br/>
       </w:r>
     </w:p>
     <w:p>
       <w:pPr>
         <w:pStyle w:val="ListParagraph"/>
         <w:spacing w:lineRule="auto" w:line="240" w:before="0" w:after="0"/>
-        <w:jc w:val="both"/>
-        <w:rPr/>
-      </w:pPr>
-      <w:r>
-        <w:rPr/>
-      </w:r>
-    </w:p>
-    <w:p>
-      <w:pPr>
-        <w:pStyle w:val="Normal"/>
-        <w:spacing w:lineRule="auto" w:line="240" w:before="0" w:after="0"/>
-        <w:jc w:val="both"/>
-        <w:rPr/>
-      </w:pPr>
-      <w:r>
-        <w:rPr/>
-      </w:r>
-    </w:p>
-    <w:p>
-      <w:pPr>
-        <w:pStyle w:val="Normal"/>
-        <w:spacing w:lineRule="auto" w:line="240" w:before="0" w:after="0"/>
-        <w:jc w:val="both"/>
-        <w:rPr/>
-      </w:pPr>
-      <w:r>
-        <w:rPr/>
+        <w:ind w:right="0" w:hanging="0"/>
+        <w:jc w:val="both"/>
+        <w:rPr/>
+      </w:pPr>
+      <w:r>
+        <w:rPr/>
+        <w:t xml:space="preserve">2.  </w:t>
+      </w:r>
+      <w:r>
+        <w:rPr>
+          <w:u w:val="single"/>
+        </w:rPr>
+        <w:t>Un module de gestion du compte utilisateur,</w:t>
+      </w:r>
+    </w:p>
+    <w:p>
+      <w:pPr>
+        <w:pStyle w:val="ListParagraph"/>
+        <w:spacing w:lineRule="auto" w:line="240" w:before="0" w:after="0"/>
+        <w:ind w:right="0" w:hanging="0"/>
+        <w:jc w:val="both"/>
+        <w:rPr/>
+      </w:pPr>
+      <w:r>
+        <w:rPr/>
+      </w:r>
+    </w:p>
+    <w:p>
+      <w:pPr>
+        <w:pStyle w:val="ListParagraph"/>
+        <w:spacing w:lineRule="auto" w:line="240" w:before="0" w:after="0"/>
+        <w:ind w:right="0" w:hanging="0"/>
+        <w:jc w:val="both"/>
+        <w:rPr/>
+      </w:pPr>
+      <w:r>
+        <w:rPr/>
+        <w:t xml:space="preserve">La liberté de visualiser les informations du compte utilisateur est quelque chose d’important pour l’utilisateur. Par conséquent, une interface de gestion du compte est présente dans notre projet. </w:t>
+        <w:br/>
+        <w:br/>
+      </w:r>
+    </w:p>
+    <w:p>
+      <w:pPr>
+        <w:pStyle w:val="ListParagraph"/>
+        <w:spacing w:lineRule="auto" w:line="240" w:before="0" w:after="0"/>
+        <w:ind w:right="0" w:hanging="0"/>
+        <w:jc w:val="both"/>
+        <w:rPr/>
+      </w:pPr>
+      <w:r>
+        <w:rPr/>
+        <w:t xml:space="preserve">3.  </w:t>
+      </w:r>
+      <w:r>
+        <w:rPr>
+          <w:u w:val="single"/>
+        </w:rPr>
+        <w:t>Une interface de gestion des services</w:t>
+      </w:r>
+    </w:p>
+    <w:p>
+      <w:pPr>
+        <w:pStyle w:val="ListParagraph"/>
+        <w:spacing w:lineRule="auto" w:line="240" w:before="0" w:after="0"/>
+        <w:ind w:right="0" w:hanging="0"/>
+        <w:jc w:val="both"/>
+        <w:rPr/>
+      </w:pPr>
+      <w:r>
+        <w:rPr/>
+      </w:r>
+    </w:p>
+    <w:p>
+      <w:pPr>
+        <w:pStyle w:val="ListParagraph"/>
+        <w:spacing w:lineRule="auto" w:line="240" w:before="0" w:after="0"/>
+        <w:ind w:right="0" w:hanging="0"/>
+        <w:jc w:val="both"/>
+        <w:rPr/>
+      </w:pPr>
+      <w:r>
+        <w:rPr/>
+        <w:t>En interaction directe avec la base de donnée</w:t>
+      </w:r>
+      <w:r>
+        <w:rPr/>
+        <w:t>s, ce projet contient une interface de gestion et de visualisation générale de l’accès et a l’inscription aux services et l’utilisation d’un forum de questions/réponses (anonyme ou non, suivant la volonté de l’utilisateur).</w:t>
+      </w:r>
+    </w:p>
+    <w:p>
+      <w:pPr>
+        <w:pStyle w:val="ListParagraph"/>
+        <w:spacing w:lineRule="auto" w:line="240" w:before="0" w:after="0"/>
+        <w:ind w:right="0" w:hanging="0"/>
+        <w:jc w:val="both"/>
+        <w:rPr/>
+      </w:pPr>
+      <w:r>
+        <w:rPr/>
+      </w:r>
+    </w:p>
+    <w:p>
+      <w:pPr>
+        <w:pStyle w:val="ListParagraph"/>
+        <w:spacing w:lineRule="auto" w:line="240" w:before="0" w:after="0"/>
+        <w:jc w:val="both"/>
+        <w:rPr/>
+      </w:pPr>
+      <w:r>
+        <w:rPr/>
+      </w:r>
+    </w:p>
+    <w:p>
+      <w:pPr>
+        <w:pStyle w:val="ListParagraph"/>
+        <w:spacing w:lineRule="auto" w:line="240" w:before="0" w:after="0"/>
+        <w:jc w:val="both"/>
+        <w:rPr/>
+      </w:pPr>
+      <w:r>
+        <w:rPr/>
+      </w:r>
+    </w:p>
+    <w:p>
+      <w:pPr>
+        <w:pStyle w:val="ListParagraph"/>
+        <w:spacing w:lineRule="auto" w:line="240" w:before="0" w:after="0"/>
+        <w:jc w:val="both"/>
+        <w:rPr/>
+      </w:pPr>
+      <w:r>
+        <w:rPr/>
+      </w:r>
+    </w:p>
+    <w:p>
+      <w:pPr>
+        <w:pStyle w:val="ListParagraph"/>
+        <w:spacing w:lineRule="auto" w:line="240" w:before="0" w:after="0"/>
+        <w:jc w:val="both"/>
+        <w:rPr/>
+      </w:pPr>
+      <w:r>
+        <w:rPr/>
+      </w:r>
+    </w:p>
+    <w:p>
+      <w:pPr>
+        <w:pStyle w:val="ListParagraph"/>
+        <w:spacing w:lineRule="auto" w:line="240" w:before="0" w:after="0"/>
+        <w:jc w:val="both"/>
+        <w:rPr/>
+      </w:pPr>
+      <w:r>
+        <w:rPr/>
+      </w:r>
+    </w:p>
+    <w:p>
+      <w:pPr>
+        <w:pStyle w:val="ListParagraph"/>
+        <w:spacing w:lineRule="auto" w:line="240" w:before="0" w:after="0"/>
+        <w:jc w:val="both"/>
+        <w:rPr/>
+      </w:pPr>
+      <w:r>
+        <w:rPr/>
+      </w:r>
+    </w:p>
+    <w:p>
+      <w:pPr>
+        <w:pStyle w:val="ListParagraph"/>
+        <w:spacing w:lineRule="auto" w:line="240" w:before="0" w:after="0"/>
+        <w:ind w:right="0" w:hanging="0"/>
+        <w:jc w:val="both"/>
+        <w:rPr/>
+      </w:pPr>
+      <w:r>
+        <w:rPr/>
+        <w:t xml:space="preserve">     </w:t>
+      </w:r>
+      <w:r>
+        <w:rPr/>
+        <w:t>4.</w:t>
+      </w:r>
+      <w:r>
+        <w:rPr/>
+        <w:t xml:space="preserve">   </w:t>
+      </w:r>
+      <w:r>
+        <w:rPr>
+          <w:u w:val="single"/>
+        </w:rPr>
+        <w:t>Un module de questions réponses</w:t>
+      </w:r>
+    </w:p>
+    <w:p>
+      <w:pPr>
+        <w:pStyle w:val="ListParagraph"/>
+        <w:spacing w:lineRule="auto" w:line="240" w:before="0" w:after="0"/>
+        <w:ind w:right="0" w:hanging="0"/>
+        <w:jc w:val="both"/>
+        <w:rPr/>
+      </w:pPr>
+      <w:r>
+        <w:rPr/>
+      </w:r>
+    </w:p>
+    <w:p>
+      <w:pPr>
+        <w:pStyle w:val="ListParagraph"/>
+        <w:spacing w:lineRule="auto" w:line="240" w:before="0" w:after="0"/>
+        <w:ind w:right="0" w:hanging="0"/>
+        <w:jc w:val="both"/>
+        <w:rPr/>
+      </w:pPr>
+      <w:r>
+        <w:rPr/>
+        <w:t>Comme expliqué plus haut, p</w:t>
+      </w:r>
+      <w:r>
+        <w:rPr/>
+        <w:t xml:space="preserve">our répondre au besoin d’un forum de questions réponses, nous avons créé un module de questions réponses </w:t>
+      </w:r>
+      <w:r>
+        <w:rPr/>
+        <w:t xml:space="preserve">qui peut être </w:t>
+      </w:r>
+      <w:r>
+        <w:rPr/>
+        <w:t>anonyme.</w:t>
+      </w:r>
+    </w:p>
+    <w:p>
+      <w:pPr>
+        <w:pStyle w:val="ListParagraph"/>
+        <w:spacing w:lineRule="auto" w:line="240" w:before="0" w:after="0"/>
+        <w:ind w:right="0" w:hanging="0"/>
+        <w:jc w:val="both"/>
+        <w:rPr/>
+      </w:pPr>
+      <w:r>
+        <w:rPr/>
+        <w:t>Les questions se présentent sous forme de liste, et l’utilisateur est libre de répondre ou lire aux questions posées.</w:t>
+      </w:r>
+    </w:p>
+    <w:p>
+      <w:pPr>
+        <w:pStyle w:val="ListParagraph"/>
+        <w:spacing w:lineRule="auto" w:line="240" w:before="0" w:after="0"/>
+        <w:ind w:right="0" w:hanging="0"/>
+        <w:jc w:val="both"/>
+        <w:rPr/>
+      </w:pPr>
+      <w:r>
+        <w:rPr/>
+      </w:r>
+    </w:p>
+    <w:p>
+      <w:pPr>
+        <w:pStyle w:val="ListParagraph"/>
+        <w:spacing w:lineRule="auto" w:line="240" w:before="0" w:after="0"/>
+        <w:ind w:right="0" w:hanging="0"/>
+        <w:jc w:val="both"/>
+        <w:rPr/>
+      </w:pPr>
+      <w:r>
+        <w:rPr/>
+      </w:r>
+    </w:p>
+    <w:p>
+      <w:pPr>
+        <w:pStyle w:val="ListParagraph"/>
+        <w:spacing w:lineRule="auto" w:line="240" w:before="0" w:after="0"/>
+        <w:jc w:val="both"/>
+        <w:rPr/>
+      </w:pPr>
+      <w:r>
+        <w:rPr/>
+      </w:r>
+    </w:p>
+    <w:p>
+      <w:pPr>
+        <w:pStyle w:val="ListParagraph"/>
+        <w:spacing w:lineRule="auto" w:line="240" w:before="0" w:after="0"/>
+        <w:jc w:val="both"/>
+        <w:rPr/>
+      </w:pPr>
+      <w:r>
+        <w:rPr/>
+      </w:r>
+    </w:p>
+    <w:p>
+      <w:pPr>
+        <w:pStyle w:val="ListParagraph"/>
+        <w:spacing w:lineRule="auto" w:line="240" w:before="0" w:after="0"/>
+        <w:jc w:val="both"/>
+        <w:rPr/>
+      </w:pPr>
+      <w:r>
+        <w:rPr/>
+      </w:r>
+    </w:p>
+    <w:p>
+      <w:pPr>
+        <w:pStyle w:val="ListParagraph"/>
+        <w:spacing w:lineRule="auto" w:line="240" w:before="0" w:after="0"/>
+        <w:jc w:val="both"/>
+        <w:rPr/>
+      </w:pPr>
+      <w:r>
+        <w:rPr/>
+      </w:r>
+    </w:p>
+    <w:p>
+      <w:pPr>
+        <w:pStyle w:val="ListParagraph"/>
+        <w:spacing w:lineRule="auto" w:line="240" w:before="0" w:after="0"/>
+        <w:jc w:val="both"/>
+        <w:rPr/>
+      </w:pPr>
+      <w:r>
+        <w:rPr/>
+      </w:r>
+    </w:p>
+    <w:p>
+      <w:pPr>
+        <w:pStyle w:val="ListParagraph"/>
+        <w:spacing w:lineRule="auto" w:line="240" w:before="0" w:after="0"/>
+        <w:jc w:val="both"/>
+        <w:rPr/>
+      </w:pPr>
+      <w:r>
+        <w:rPr/>
+      </w:r>
+    </w:p>
+    <w:p>
+      <w:pPr>
+        <w:pStyle w:val="ListParagraph"/>
+        <w:spacing w:lineRule="auto" w:line="240" w:before="0" w:after="0"/>
+        <w:jc w:val="both"/>
+        <w:rPr/>
+      </w:pPr>
+      <w:r>
+        <w:rPr/>
+      </w:r>
+    </w:p>
+    <w:p>
+      <w:pPr>
+        <w:pStyle w:val="ListParagraph"/>
+        <w:spacing w:lineRule="auto" w:line="240" w:before="0" w:after="0"/>
+        <w:jc w:val="both"/>
+        <w:rPr/>
+      </w:pPr>
+      <w:r>
+        <w:rPr/>
+      </w:r>
+    </w:p>
+    <w:p>
+      <w:pPr>
+        <w:pStyle w:val="ListParagraph"/>
+        <w:spacing w:lineRule="auto" w:line="240" w:before="0" w:after="0"/>
+        <w:jc w:val="both"/>
+        <w:rPr/>
+      </w:pPr>
+      <w:r>
+        <w:rPr/>
+      </w:r>
+    </w:p>
+    <w:p>
+      <w:pPr>
+        <w:pStyle w:val="ListParagraph"/>
+        <w:spacing w:lineRule="auto" w:line="240" w:before="0" w:after="0"/>
+        <w:jc w:val="both"/>
+        <w:rPr/>
+      </w:pPr>
+      <w:r>
+        <w:rPr/>
+      </w:r>
+    </w:p>
+    <w:p>
+      <w:pPr>
+        <w:pStyle w:val="ListParagraph"/>
+        <w:spacing w:lineRule="auto" w:line="240" w:before="0" w:after="0"/>
+        <w:jc w:val="both"/>
+        <w:rPr/>
+      </w:pPr>
+      <w:r>
+        <w:rPr/>
+      </w:r>
+    </w:p>
+    <w:p>
+      <w:pPr>
+        <w:pStyle w:val="ListParagraph"/>
+        <w:spacing w:lineRule="auto" w:line="240" w:before="0" w:after="0"/>
+        <w:jc w:val="both"/>
+        <w:rPr/>
+      </w:pPr>
+      <w:r>
+        <w:rPr/>
+      </w:r>
+    </w:p>
+    <w:p>
+      <w:pPr>
+        <w:pStyle w:val="ListParagraph"/>
+        <w:spacing w:lineRule="auto" w:line="240" w:before="0" w:after="0"/>
+        <w:jc w:val="both"/>
+        <w:rPr/>
+      </w:pPr>
+      <w:r>
+        <w:rPr/>
+      </w:r>
+    </w:p>
+    <w:p>
+      <w:pPr>
+        <w:pStyle w:val="ListParagraph"/>
+        <w:spacing w:lineRule="auto" w:line="240" w:before="0" w:after="0"/>
+        <w:jc w:val="both"/>
+        <w:rPr/>
+      </w:pPr>
+      <w:r>
+        <w:rPr/>
+      </w:r>
+    </w:p>
+    <w:p>
+      <w:pPr>
+        <w:pStyle w:val="ListParagraph"/>
+        <w:spacing w:lineRule="auto" w:line="240" w:before="0" w:after="0"/>
+        <w:jc w:val="both"/>
+        <w:rPr/>
+      </w:pPr>
+      <w:r>
+        <w:rPr/>
+      </w:r>
+    </w:p>
+    <w:p>
+      <w:pPr>
+        <w:pStyle w:val="ListParagraph"/>
+        <w:spacing w:lineRule="auto" w:line="240" w:before="0" w:after="0"/>
+        <w:jc w:val="both"/>
+        <w:rPr/>
+      </w:pPr>
+      <w:r>
+        <w:rPr/>
+      </w:r>
+    </w:p>
+    <w:p>
+      <w:pPr>
+        <w:pStyle w:val="ListParagraph"/>
+        <w:spacing w:lineRule="auto" w:line="240" w:before="0" w:after="0"/>
+        <w:jc w:val="both"/>
+        <w:rPr/>
+      </w:pPr>
+      <w:r>
+        <w:rPr/>
+      </w:r>
+    </w:p>
+    <w:p>
+      <w:pPr>
+        <w:pStyle w:val="ListParagraph"/>
+        <w:spacing w:lineRule="auto" w:line="240" w:before="0" w:after="0"/>
+        <w:jc w:val="both"/>
+        <w:rPr/>
+      </w:pPr>
+      <w:r>
+        <w:rPr/>
+      </w:r>
+    </w:p>
+    <w:p>
+      <w:pPr>
+        <w:pStyle w:val="ListParagraph"/>
+        <w:spacing w:lineRule="auto" w:line="240" w:before="0" w:after="0"/>
+        <w:jc w:val="both"/>
+        <w:rPr/>
+      </w:pPr>
+      <w:r>
+        <w:rPr/>
+      </w:r>
+    </w:p>
+    <w:p>
+      <w:pPr>
+        <w:pStyle w:val="ListParagraph"/>
+        <w:spacing w:lineRule="auto" w:line="240" w:before="0" w:after="0"/>
+        <w:jc w:val="both"/>
+        <w:rPr/>
+      </w:pPr>
+      <w:r>
+        <w:rPr/>
+      </w:r>
+    </w:p>
+    <w:p>
+      <w:pPr>
+        <w:pStyle w:val="ListParagraph"/>
+        <w:spacing w:lineRule="auto" w:line="240" w:before="0" w:after="0"/>
+        <w:jc w:val="both"/>
+        <w:rPr/>
+      </w:pPr>
+      <w:r>
+        <w:rPr/>
+      </w:r>
+    </w:p>
+    <w:p>
+      <w:pPr>
+        <w:pStyle w:val="ListParagraph"/>
+        <w:spacing w:lineRule="auto" w:line="240" w:before="0" w:after="0"/>
+        <w:ind w:right="0" w:hanging="0"/>
+        <w:jc w:val="both"/>
+        <w:rPr/>
+      </w:pPr>
+      <w:r>
+        <w:rPr/>
+      </w:r>
+    </w:p>
+    <w:p>
+      <w:pPr>
+        <w:pStyle w:val="Normal"/>
+        <w:spacing w:lineRule="auto" w:line="240" w:before="0" w:after="0"/>
+        <w:jc w:val="both"/>
+        <w:rPr/>
+      </w:pPr>
+      <w:r>
+        <w:rPr/>
+      </w:r>
+    </w:p>
+    <w:p>
+      <w:pPr>
+        <w:pStyle w:val="Normal"/>
+        <w:spacing w:lineRule="auto" w:line="240" w:before="0" w:after="0"/>
+        <w:jc w:val="both"/>
+        <w:rPr>
+          <w:b/>
+          <w:b/>
+          <w:bCs/>
+          <w:sz w:val="52"/>
+          <w:szCs w:val="52"/>
+          <w:u w:val="single"/>
+        </w:rPr>
+      </w:pPr>
+      <w:r>
+        <w:rPr>
+          <w:b/>
+          <w:bCs/>
+          <w:sz w:val="52"/>
+          <w:szCs w:val="52"/>
+          <w:u w:val="single"/>
+        </w:rPr>
+        <w:t>Partie 2 : Documentation Technique</w:t>
+      </w:r>
+    </w:p>
+    <w:p>
+      <w:pPr>
+        <w:pStyle w:val="Normal"/>
+        <w:spacing w:lineRule="auto" w:line="240" w:before="0" w:after="0"/>
+        <w:jc w:val="both"/>
+        <w:rPr>
+          <w:b/>
+          <w:b/>
+          <w:bCs/>
+          <w:sz w:val="52"/>
+          <w:szCs w:val="52"/>
+          <w:u w:val="single"/>
+        </w:rPr>
+      </w:pPr>
+      <w:r>
+        <w:rPr>
+          <w:b/>
+          <w:bCs/>
+          <w:sz w:val="52"/>
+          <w:szCs w:val="52"/>
+          <w:u w:val="single"/>
+        </w:rPr>
+      </w:r>
+    </w:p>
+    <w:p>
+      <w:pPr>
+        <w:pStyle w:val="Normal"/>
+        <w:spacing w:lineRule="auto" w:line="240" w:before="0" w:after="0"/>
+        <w:jc w:val="both"/>
+        <w:rPr>
+          <w:b/>
+          <w:b/>
+          <w:bCs/>
+          <w:sz w:val="52"/>
+          <w:szCs w:val="52"/>
+          <w:u w:val="single"/>
+        </w:rPr>
+      </w:pPr>
+      <w:r>
+        <w:rPr>
+          <w:b/>
+          <w:bCs/>
+          <w:sz w:val="52"/>
+          <w:szCs w:val="52"/>
+          <w:u w:val="single"/>
+        </w:rPr>
+      </w:r>
+    </w:p>
+    <w:p>
+      <w:pPr>
+        <w:pStyle w:val="Normal"/>
+        <w:spacing w:lineRule="auto" w:line="240" w:before="0" w:after="0"/>
+        <w:jc w:val="both"/>
+        <w:rPr>
+          <w:b/>
+          <w:b/>
+          <w:bCs/>
+          <w:sz w:val="28"/>
+          <w:szCs w:val="28"/>
+          <w:u w:val="none"/>
+        </w:rPr>
+      </w:pPr>
+      <w:r>
+        <w:rPr>
+          <w:b/>
+          <w:bCs/>
+          <w:sz w:val="28"/>
+          <w:szCs w:val="28"/>
+          <w:u w:val="none"/>
+        </w:rPr>
+        <w:t>I – Les choix finaux</w:t>
+      </w:r>
+    </w:p>
+    <w:p>
+      <w:pPr>
+        <w:pStyle w:val="Normal"/>
+        <w:spacing w:lineRule="auto" w:line="240" w:before="0" w:after="0"/>
+        <w:jc w:val="both"/>
+        <w:rPr>
+          <w:b/>
+          <w:b/>
+          <w:bCs/>
+          <w:sz w:val="28"/>
+          <w:szCs w:val="28"/>
+          <w:u w:val="none"/>
+        </w:rPr>
+      </w:pPr>
+      <w:r>
+        <w:rPr>
+          <w:b/>
+          <w:bCs/>
+          <w:sz w:val="28"/>
+          <w:szCs w:val="28"/>
+          <w:u w:val="none"/>
+        </w:rPr>
+      </w:r>
+    </w:p>
+    <w:p>
+      <w:pPr>
+        <w:pStyle w:val="Normal"/>
+        <w:spacing w:lineRule="auto" w:line="240" w:before="0" w:after="0"/>
+        <w:jc w:val="both"/>
+        <w:rPr>
+          <w:b/>
+          <w:b/>
+          <w:bCs/>
+          <w:sz w:val="28"/>
+          <w:szCs w:val="28"/>
+          <w:u w:val="none"/>
+        </w:rPr>
+      </w:pPr>
+      <w:r>
+        <w:rPr>
+          <w:b/>
+          <w:bCs/>
+          <w:sz w:val="28"/>
+          <w:szCs w:val="28"/>
+          <w:u w:val="none"/>
+        </w:rPr>
+      </w:r>
+    </w:p>
+    <w:p>
+      <w:pPr>
+        <w:pStyle w:val="Normal"/>
+        <w:spacing w:lineRule="auto" w:line="240" w:before="0" w:after="0"/>
+        <w:jc w:val="both"/>
+        <w:rPr>
+          <w:b w:val="false"/>
+          <w:b w:val="false"/>
+          <w:bCs w:val="false"/>
+          <w:sz w:val="26"/>
+          <w:szCs w:val="26"/>
+          <w:u w:val="none"/>
+        </w:rPr>
+      </w:pPr>
+      <w:r>
+        <w:rPr>
+          <w:b w:val="false"/>
+          <w:bCs w:val="false"/>
+          <w:sz w:val="26"/>
+          <w:szCs w:val="26"/>
+          <w:u w:val="none"/>
+        </w:rPr>
+        <w:t>Les technologies finalement utilisées dans ce projet sont les suivantes :</w:t>
+      </w:r>
+    </w:p>
+    <w:p>
+      <w:pPr>
+        <w:pStyle w:val="Normal"/>
+        <w:spacing w:lineRule="auto" w:line="240" w:before="0" w:after="0"/>
+        <w:jc w:val="both"/>
+        <w:rPr>
+          <w:b w:val="false"/>
+          <w:b w:val="false"/>
+          <w:bCs w:val="false"/>
+          <w:sz w:val="26"/>
+          <w:szCs w:val="26"/>
+          <w:u w:val="none"/>
+        </w:rPr>
+      </w:pPr>
+      <w:r>
+        <w:rPr>
+          <w:b w:val="false"/>
+          <w:bCs w:val="false"/>
+          <w:sz w:val="26"/>
+          <w:szCs w:val="26"/>
+          <w:u w:val="none"/>
+        </w:rPr>
+      </w:r>
+    </w:p>
+    <w:p>
+      <w:pPr>
+        <w:pStyle w:val="Normal"/>
+        <w:spacing w:lineRule="auto" w:line="240" w:before="0" w:after="0"/>
+        <w:jc w:val="both"/>
+        <w:rPr>
+          <w:b w:val="false"/>
+          <w:b w:val="false"/>
+          <w:bCs w:val="false"/>
+          <w:sz w:val="26"/>
+          <w:szCs w:val="26"/>
+          <w:u w:val="none"/>
+        </w:rPr>
+      </w:pPr>
+      <w:r>
+        <w:rPr>
+          <w:b w:val="false"/>
+          <w:bCs w:val="false"/>
+          <w:sz w:val="26"/>
+          <w:szCs w:val="26"/>
+          <w:u w:val="none"/>
+        </w:rPr>
+        <w:t>- Le framework Bootstrap</w:t>
+      </w:r>
+    </w:p>
+    <w:p>
+      <w:pPr>
+        <w:pStyle w:val="Normal"/>
+        <w:spacing w:lineRule="auto" w:line="240" w:before="0" w:after="0"/>
+        <w:jc w:val="both"/>
+        <w:rPr>
+          <w:b w:val="false"/>
+          <w:b w:val="false"/>
+          <w:bCs w:val="false"/>
+          <w:sz w:val="26"/>
+          <w:szCs w:val="26"/>
+          <w:u w:val="none"/>
+        </w:rPr>
+      </w:pPr>
+      <w:r>
+        <w:rPr>
+          <w:b w:val="false"/>
+          <w:bCs w:val="false"/>
+          <w:sz w:val="26"/>
+          <w:szCs w:val="26"/>
+          <w:u w:val="none"/>
+        </w:rPr>
+        <w:t>- Une base de données de type MySQL</w:t>
+      </w:r>
+    </w:p>
+    <w:p>
+      <w:pPr>
+        <w:pStyle w:val="Normal"/>
+        <w:spacing w:lineRule="auto" w:line="240" w:before="0" w:after="0"/>
+        <w:jc w:val="both"/>
+        <w:rPr>
+          <w:b w:val="false"/>
+          <w:b w:val="false"/>
+          <w:bCs w:val="false"/>
+          <w:sz w:val="26"/>
+          <w:szCs w:val="26"/>
+          <w:u w:val="none"/>
+        </w:rPr>
+      </w:pPr>
+      <w:r>
+        <w:rPr>
+          <w:b w:val="false"/>
+          <w:bCs w:val="false"/>
+          <w:sz w:val="26"/>
+          <w:szCs w:val="26"/>
+          <w:u w:val="none"/>
+        </w:rPr>
+        <w:t>- L’interface de gestion phpMyAdmin.</w:t>
+      </w:r>
+    </w:p>
+    <w:p>
+      <w:pPr>
+        <w:pStyle w:val="Normal"/>
+        <w:spacing w:lineRule="auto" w:line="240" w:before="0" w:after="0"/>
+        <w:jc w:val="both"/>
+        <w:rPr>
+          <w:b w:val="false"/>
+          <w:b w:val="false"/>
+          <w:bCs w:val="false"/>
+          <w:sz w:val="26"/>
+          <w:szCs w:val="26"/>
+          <w:u w:val="none"/>
+        </w:rPr>
+      </w:pPr>
+      <w:r>
+        <w:rPr>
+          <w:b w:val="false"/>
+          <w:bCs w:val="false"/>
+          <w:sz w:val="26"/>
+          <w:szCs w:val="26"/>
+          <w:u w:val="none"/>
+        </w:rPr>
+      </w:r>
+    </w:p>
+    <w:p>
+      <w:pPr>
+        <w:pStyle w:val="Normal"/>
+        <w:spacing w:lineRule="auto" w:line="240" w:before="0" w:after="0"/>
+        <w:jc w:val="both"/>
+        <w:rPr>
+          <w:b w:val="false"/>
+          <w:b w:val="false"/>
+          <w:bCs w:val="false"/>
+          <w:sz w:val="26"/>
+          <w:szCs w:val="26"/>
+          <w:u w:val="none"/>
+        </w:rPr>
+      </w:pPr>
+      <w:r>
+        <w:rPr>
+          <w:b w:val="false"/>
+          <w:bCs w:val="false"/>
+          <w:sz w:val="26"/>
+          <w:szCs w:val="26"/>
+          <w:u w:val="none"/>
+        </w:rPr>
+      </w:r>
+    </w:p>
+    <w:p>
+      <w:pPr>
+        <w:pStyle w:val="Normal"/>
+        <w:spacing w:lineRule="auto" w:line="240" w:before="0" w:after="0"/>
+        <w:jc w:val="both"/>
+        <w:rPr>
+          <w:b w:val="false"/>
+          <w:b w:val="false"/>
+          <w:bCs w:val="false"/>
+          <w:sz w:val="26"/>
+          <w:szCs w:val="26"/>
+          <w:u w:val="none"/>
+        </w:rPr>
+      </w:pPr>
+      <w:r>
+        <w:rPr>
+          <w:b w:val="false"/>
+          <w:bCs w:val="false"/>
+          <w:sz w:val="26"/>
+          <w:szCs w:val="26"/>
+          <w:u w:val="none"/>
+        </w:rPr>
+      </w:r>
+    </w:p>
+    <w:p>
+      <w:pPr>
+        <w:pStyle w:val="Normal"/>
+        <w:spacing w:lineRule="auto" w:line="240" w:before="0" w:after="0"/>
+        <w:jc w:val="both"/>
+        <w:rPr>
+          <w:b/>
+          <w:b/>
+          <w:bCs/>
+          <w:sz w:val="28"/>
+          <w:szCs w:val="28"/>
+          <w:u w:val="none"/>
+        </w:rPr>
+      </w:pPr>
+      <w:r>
+        <w:rPr>
+          <w:b/>
+          <w:bCs/>
+          <w:sz w:val="28"/>
+          <w:szCs w:val="28"/>
+          <w:u w:val="none"/>
+        </w:rPr>
+        <w:t>II – La base de données</w:t>
+      </w:r>
+    </w:p>
+    <w:p>
+      <w:pPr>
+        <w:pStyle w:val="Normal"/>
+        <w:spacing w:lineRule="auto" w:line="240" w:before="0" w:after="0"/>
+        <w:jc w:val="both"/>
+        <w:rPr>
+          <w:b/>
+          <w:b/>
+          <w:bCs/>
+          <w:sz w:val="28"/>
+          <w:szCs w:val="28"/>
+          <w:u w:val="none"/>
+        </w:rPr>
+      </w:pPr>
+      <w:r>
+        <w:rPr>
+          <w:b/>
+          <w:bCs/>
+          <w:sz w:val="28"/>
+          <w:szCs w:val="28"/>
+          <w:u w:val="none"/>
+        </w:rPr>
+      </w:r>
+    </w:p>
+    <w:p>
+      <w:pPr>
+        <w:pStyle w:val="Normal"/>
+        <w:spacing w:lineRule="auto" w:line="240" w:before="0" w:after="0"/>
+        <w:jc w:val="both"/>
+        <w:rPr>
+          <w:b w:val="false"/>
+          <w:b w:val="false"/>
+          <w:bCs w:val="false"/>
+          <w:sz w:val="26"/>
+          <w:szCs w:val="26"/>
+          <w:u w:val="none"/>
+        </w:rPr>
+      </w:pPr>
+      <w:r>
+        <w:rPr>
+          <w:b w:val="false"/>
+          <w:bCs w:val="false"/>
+          <w:sz w:val="26"/>
+          <w:szCs w:val="26"/>
+          <w:u w:val="none"/>
+        </w:rPr>
+        <w:t xml:space="preserve">Nous allons illustrer dans cette partie </w:t>
+      </w:r>
+      <w:r>
+        <w:rPr>
+          <w:b w:val="false"/>
+          <w:bCs w:val="false"/>
+          <w:sz w:val="26"/>
+          <w:szCs w:val="26"/>
+          <w:u w:val="none"/>
+        </w:rPr>
+        <w:t>comment la base de données et plus précisement sa table de données est façonnée.</w:t>
+      </w:r>
+    </w:p>
+    <w:p>
+      <w:pPr>
+        <w:pStyle w:val="Normal"/>
+        <w:spacing w:lineRule="auto" w:line="240" w:before="0" w:after="0"/>
+        <w:jc w:val="both"/>
+        <w:rPr>
+          <w:b w:val="false"/>
+          <w:b w:val="false"/>
+          <w:bCs w:val="false"/>
+          <w:sz w:val="26"/>
+          <w:szCs w:val="26"/>
+          <w:u w:val="none"/>
+        </w:rPr>
+      </w:pPr>
+      <w:r>
+        <w:rPr>
+          <w:b w:val="false"/>
+          <w:bCs w:val="false"/>
+          <w:sz w:val="26"/>
+          <w:szCs w:val="26"/>
+          <w:u w:val="none"/>
+        </w:rPr>
+        <w:t>Cette table reste relativement simple, avec un nombre de champs inférieur a 20. Une illustration de cette table est donnée si dessous.</w:t>
+      </w:r>
+    </w:p>
+    <w:p>
+      <w:pPr>
+        <w:pStyle w:val="Normal"/>
+        <w:spacing w:lineRule="auto" w:line="240" w:before="0" w:after="0"/>
+        <w:jc w:val="both"/>
+        <w:rPr>
+          <w:b w:val="false"/>
+          <w:b w:val="false"/>
+          <w:bCs w:val="false"/>
+          <w:sz w:val="26"/>
+          <w:szCs w:val="26"/>
+          <w:u w:val="none"/>
+        </w:rPr>
+      </w:pPr>
+      <w:r>
+        <w:rPr>
+          <w:b w:val="false"/>
+          <w:bCs w:val="false"/>
+          <w:sz w:val="26"/>
+          <w:szCs w:val="26"/>
+          <w:u w:val="none"/>
+        </w:rPr>
+      </w:r>
+    </w:p>
+    <w:p>
+      <w:pPr>
+        <w:pStyle w:val="Normal"/>
+        <w:spacing w:lineRule="auto" w:line="240" w:before="0" w:after="0"/>
+        <w:jc w:val="both"/>
+        <w:rPr>
+          <w:b w:val="false"/>
+          <w:b w:val="false"/>
+          <w:bCs w:val="false"/>
+          <w:sz w:val="26"/>
+          <w:szCs w:val="26"/>
+          <w:u w:val="none"/>
+        </w:rPr>
+      </w:pPr>
+      <w:r>
+        <w:rPr>
+          <w:b w:val="false"/>
+          <w:bCs w:val="false"/>
+          <w:sz w:val="26"/>
+          <w:szCs w:val="26"/>
+          <w:u w:val="none"/>
+        </w:rPr>
+        <w:t>On stocke notamment, sous la forme de chaînes de caractères :</w:t>
+      </w:r>
+    </w:p>
+    <w:p>
+      <w:pPr>
+        <w:pStyle w:val="Normal"/>
+        <w:spacing w:lineRule="auto" w:line="240" w:before="0" w:after="0"/>
+        <w:jc w:val="both"/>
+        <w:rPr>
+          <w:b w:val="false"/>
+          <w:b w:val="false"/>
+          <w:bCs w:val="false"/>
+          <w:sz w:val="26"/>
+          <w:szCs w:val="26"/>
+          <w:u w:val="none"/>
+        </w:rPr>
+      </w:pPr>
+      <w:r>
+        <w:rPr>
+          <w:b w:val="false"/>
+          <w:bCs w:val="false"/>
+          <w:sz w:val="26"/>
+          <w:szCs w:val="26"/>
+          <w:u w:val="none"/>
+        </w:rPr>
+      </w:r>
+    </w:p>
+    <w:p>
+      <w:pPr>
+        <w:pStyle w:val="Normal"/>
+        <w:spacing w:lineRule="auto" w:line="240" w:before="0" w:after="0"/>
+        <w:jc w:val="both"/>
+        <w:rPr>
+          <w:b w:val="false"/>
+          <w:b w:val="false"/>
+          <w:bCs w:val="false"/>
+          <w:sz w:val="26"/>
+          <w:szCs w:val="26"/>
+          <w:u w:val="none"/>
+        </w:rPr>
+      </w:pPr>
+      <w:r>
+        <w:rPr>
+          <w:b w:val="false"/>
+          <w:bCs w:val="false"/>
+          <w:sz w:val="26"/>
+          <w:szCs w:val="26"/>
+          <w:u w:val="none"/>
+        </w:rPr>
+        <w:t xml:space="preserve">- Un </w:t>
+      </w:r>
+      <w:r>
+        <w:rPr>
+          <w:b/>
+          <w:bCs/>
+          <w:sz w:val="26"/>
+          <w:szCs w:val="26"/>
+          <w:u w:val="none"/>
+        </w:rPr>
+        <w:t>nom d’utilisateur</w:t>
+      </w:r>
+    </w:p>
+    <w:p>
+      <w:pPr>
+        <w:pStyle w:val="Normal"/>
+        <w:spacing w:lineRule="auto" w:line="240" w:before="0" w:after="0"/>
+        <w:jc w:val="both"/>
+        <w:rPr>
+          <w:b w:val="false"/>
+          <w:b w:val="false"/>
+          <w:bCs w:val="false"/>
+          <w:sz w:val="26"/>
+          <w:szCs w:val="26"/>
+          <w:u w:val="none"/>
+        </w:rPr>
+      </w:pPr>
+      <w:r>
+        <w:rPr>
+          <w:b w:val="false"/>
+          <w:bCs w:val="false"/>
+          <w:sz w:val="26"/>
+          <w:szCs w:val="26"/>
+          <w:u w:val="none"/>
+        </w:rPr>
+        <w:t xml:space="preserve">- Un </w:t>
+      </w:r>
+      <w:r>
+        <w:rPr>
+          <w:b/>
+          <w:bCs/>
+          <w:sz w:val="26"/>
+          <w:szCs w:val="26"/>
+          <w:u w:val="none"/>
+        </w:rPr>
+        <w:t>prénom</w:t>
+      </w:r>
+    </w:p>
+    <w:p>
+      <w:pPr>
+        <w:pStyle w:val="Normal"/>
+        <w:spacing w:lineRule="auto" w:line="240" w:before="0" w:after="0"/>
+        <w:jc w:val="both"/>
+        <w:rPr>
+          <w:b w:val="false"/>
+          <w:b w:val="false"/>
+          <w:bCs w:val="false"/>
+          <w:sz w:val="26"/>
+          <w:szCs w:val="26"/>
+          <w:u w:val="none"/>
+        </w:rPr>
+      </w:pPr>
+      <w:r>
+        <w:rPr>
+          <w:b w:val="false"/>
+          <w:bCs w:val="false"/>
+          <w:sz w:val="26"/>
+          <w:szCs w:val="26"/>
+          <w:u w:val="none"/>
+        </w:rPr>
+        <w:t xml:space="preserve">- Un </w:t>
+      </w:r>
+      <w:r>
+        <w:rPr>
+          <w:b/>
+          <w:bCs/>
+          <w:sz w:val="26"/>
+          <w:szCs w:val="26"/>
+          <w:u w:val="none"/>
+        </w:rPr>
+        <w:t>nom</w:t>
+      </w:r>
+    </w:p>
+    <w:p>
+      <w:pPr>
+        <w:pStyle w:val="Normal"/>
+        <w:spacing w:lineRule="auto" w:line="240" w:before="0" w:after="0"/>
+        <w:jc w:val="both"/>
+        <w:rPr>
+          <w:b w:val="false"/>
+          <w:b w:val="false"/>
+          <w:bCs w:val="false"/>
+          <w:sz w:val="26"/>
+          <w:szCs w:val="26"/>
+          <w:u w:val="none"/>
+        </w:rPr>
+      </w:pPr>
+      <w:r>
+        <w:rPr>
+          <w:b w:val="false"/>
+          <w:bCs w:val="false"/>
+          <w:sz w:val="26"/>
+          <w:szCs w:val="26"/>
+          <w:u w:val="none"/>
+        </w:rPr>
+        <w:t xml:space="preserve">- Un </w:t>
+      </w:r>
+      <w:r>
+        <w:rPr>
+          <w:b/>
+          <w:bCs/>
+          <w:sz w:val="26"/>
+          <w:szCs w:val="26"/>
+          <w:u w:val="none"/>
+        </w:rPr>
+        <w:t>émail</w:t>
+      </w:r>
+    </w:p>
+    <w:p>
+      <w:pPr>
+        <w:pStyle w:val="Normal"/>
+        <w:spacing w:lineRule="auto" w:line="240" w:before="0" w:after="0"/>
+        <w:jc w:val="both"/>
+        <w:rPr>
+          <w:b w:val="false"/>
+          <w:b w:val="false"/>
+          <w:bCs w:val="false"/>
+          <w:sz w:val="26"/>
+          <w:szCs w:val="26"/>
+          <w:u w:val="none"/>
+        </w:rPr>
+      </w:pPr>
+      <w:r>
+        <w:rPr>
+          <w:b w:val="false"/>
+          <w:bCs w:val="false"/>
+          <w:sz w:val="26"/>
+          <w:szCs w:val="26"/>
+          <w:u w:val="none"/>
+        </w:rPr>
+        <w:t xml:space="preserve">- Un </w:t>
+      </w:r>
+      <w:r>
+        <w:rPr>
+          <w:b/>
+          <w:bCs/>
+          <w:sz w:val="26"/>
+          <w:szCs w:val="26"/>
+          <w:u w:val="none"/>
+        </w:rPr>
+        <w:t>numéro de téléphone</w:t>
+      </w:r>
+    </w:p>
+    <w:p>
+      <w:pPr>
+        <w:pStyle w:val="Normal"/>
+        <w:spacing w:lineRule="auto" w:line="240" w:before="0" w:after="0"/>
+        <w:jc w:val="both"/>
+        <w:rPr>
+          <w:b w:val="false"/>
+          <w:b w:val="false"/>
+          <w:bCs w:val="false"/>
+          <w:sz w:val="26"/>
+          <w:szCs w:val="26"/>
+          <w:u w:val="none"/>
+        </w:rPr>
+      </w:pPr>
+      <w:r>
+        <w:rPr>
+          <w:b w:val="false"/>
+          <w:bCs w:val="false"/>
+          <w:sz w:val="26"/>
+          <w:szCs w:val="26"/>
+          <w:u w:val="none"/>
+        </w:rPr>
+        <w:t xml:space="preserve">- L’adresse  postale de l’utilisateur, c’est a dire la </w:t>
+      </w:r>
+      <w:r>
+        <w:rPr>
+          <w:b/>
+          <w:bCs/>
+          <w:sz w:val="26"/>
+          <w:szCs w:val="26"/>
+          <w:u w:val="none"/>
+        </w:rPr>
+        <w:t>ville</w:t>
+      </w:r>
+      <w:r>
+        <w:rPr>
+          <w:b w:val="false"/>
+          <w:bCs w:val="false"/>
+          <w:sz w:val="26"/>
+          <w:szCs w:val="26"/>
+          <w:u w:val="none"/>
+        </w:rPr>
+        <w:t xml:space="preserve">, le </w:t>
+      </w:r>
+      <w:r>
+        <w:rPr>
+          <w:b/>
+          <w:bCs/>
+          <w:sz w:val="26"/>
+          <w:szCs w:val="26"/>
+          <w:u w:val="none"/>
+        </w:rPr>
+        <w:t>pays</w:t>
+      </w:r>
+      <w:r>
+        <w:rPr>
+          <w:b w:val="false"/>
+          <w:bCs w:val="false"/>
+          <w:sz w:val="26"/>
+          <w:szCs w:val="26"/>
+          <w:u w:val="none"/>
+        </w:rPr>
+        <w:t xml:space="preserve"> et le </w:t>
+      </w:r>
+      <w:r>
+        <w:rPr>
+          <w:b/>
+          <w:bCs/>
+          <w:sz w:val="26"/>
+          <w:szCs w:val="26"/>
+          <w:u w:val="none"/>
+        </w:rPr>
+        <w:t>code postal</w:t>
+      </w:r>
+      <w:r>
+        <w:rPr>
+          <w:b w:val="false"/>
+          <w:bCs w:val="false"/>
+          <w:sz w:val="26"/>
+          <w:szCs w:val="26"/>
+          <w:u w:val="none"/>
+        </w:rPr>
+        <w:t xml:space="preserve"> de l’utilisateur.</w:t>
+      </w:r>
+    </w:p>
+    <w:p>
+      <w:pPr>
+        <w:pStyle w:val="Normal"/>
+        <w:spacing w:lineRule="auto" w:line="240" w:before="0" w:after="0"/>
+        <w:jc w:val="both"/>
+        <w:rPr>
+          <w:b w:val="false"/>
+          <w:b w:val="false"/>
+          <w:bCs w:val="false"/>
+          <w:sz w:val="26"/>
+          <w:szCs w:val="26"/>
+          <w:u w:val="none"/>
+        </w:rPr>
+      </w:pPr>
+      <w:r>
+        <w:rPr>
+          <w:b w:val="false"/>
+          <w:bCs w:val="false"/>
+          <w:sz w:val="26"/>
+          <w:szCs w:val="26"/>
+          <w:u w:val="none"/>
+        </w:rPr>
+      </w:r>
+    </w:p>
+    <w:p>
+      <w:pPr>
+        <w:pStyle w:val="Normal"/>
+        <w:spacing w:lineRule="auto" w:line="240" w:before="0" w:after="0"/>
+        <w:jc w:val="both"/>
+        <w:rPr>
+          <w:b w:val="false"/>
+          <w:b w:val="false"/>
+          <w:bCs w:val="false"/>
+          <w:sz w:val="26"/>
+          <w:szCs w:val="26"/>
+          <w:u w:val="none"/>
+        </w:rPr>
+      </w:pPr>
+      <w:r>
+        <w:rPr>
+          <w:b w:val="false"/>
+          <w:bCs w:val="false"/>
+          <w:sz w:val="26"/>
+          <w:szCs w:val="26"/>
+          <w:u w:val="none"/>
+        </w:rPr>
+        <w:t xml:space="preserve">Sous la forme d’une date, on stocke </w:t>
+      </w:r>
+      <w:r>
+        <w:rPr>
+          <w:b/>
+          <w:bCs/>
+          <w:sz w:val="26"/>
+          <w:szCs w:val="26"/>
+          <w:u w:val="none"/>
+        </w:rPr>
+        <w:t>la date de naissance.</w:t>
+      </w:r>
+    </w:p>
+    <w:p>
+      <w:pPr>
+        <w:pStyle w:val="Normal"/>
+        <w:spacing w:lineRule="auto" w:line="240" w:before="0" w:after="0"/>
+        <w:jc w:val="both"/>
+        <w:rPr>
+          <w:b/>
+          <w:b/>
+          <w:bCs/>
+        </w:rPr>
+      </w:pPr>
+      <w:r>
+        <w:rPr>
+          <w:b w:val="false"/>
+          <w:bCs w:val="false"/>
+          <w:sz w:val="26"/>
+          <w:szCs w:val="26"/>
+          <w:u w:val="none"/>
+        </w:rPr>
+      </w:r>
+    </w:p>
+    <w:p>
+      <w:pPr>
+        <w:pStyle w:val="Normal"/>
+        <w:spacing w:lineRule="auto" w:line="240" w:before="0" w:after="0"/>
+        <w:jc w:val="both"/>
+        <w:rPr>
+          <w:b w:val="false"/>
+          <w:b w:val="false"/>
+          <w:bCs w:val="false"/>
+          <w:sz w:val="26"/>
+          <w:szCs w:val="26"/>
+          <w:u w:val="none"/>
+        </w:rPr>
+      </w:pPr>
+      <w:r>
+        <w:rPr>
+          <w:b w:val="false"/>
+          <w:bCs w:val="false"/>
+          <w:sz w:val="26"/>
+          <w:szCs w:val="26"/>
+          <w:u w:val="none"/>
+        </w:rPr>
+        <w:t xml:space="preserve">Enfin, on stocke </w:t>
+      </w:r>
+      <w:r>
+        <w:rPr>
+          <w:b w:val="false"/>
+          <w:bCs w:val="false"/>
+          <w:sz w:val="26"/>
+          <w:szCs w:val="26"/>
+          <w:u w:val="none"/>
+        </w:rPr>
+        <w:t>également le mot de passe choisi par l’utilisateur. Pour des raisons de sécurité et de vie privée, le mot de passe n’est évidemment pas stocké en clair, mais est hashé de sorte à ce que l’administrateur ne puisse pas le consulter librement.</w:t>
+      </w:r>
+    </w:p>
+    <w:p>
+      <w:pPr>
+        <w:pStyle w:val="Normal"/>
+        <w:spacing w:lineRule="auto" w:line="240" w:before="0" w:after="0"/>
+        <w:jc w:val="both"/>
+        <w:rPr>
+          <w:b w:val="false"/>
+          <w:b w:val="false"/>
+          <w:bCs w:val="false"/>
+          <w:sz w:val="26"/>
+          <w:szCs w:val="26"/>
+          <w:u w:val="none"/>
+        </w:rPr>
+      </w:pPr>
+      <w:r>
+        <w:rPr>
+          <w:b w:val="false"/>
+          <w:bCs w:val="false"/>
+          <w:sz w:val="26"/>
+          <w:szCs w:val="26"/>
+          <w:u w:val="none"/>
+        </w:rPr>
+      </w:r>
+    </w:p>
+    <w:p>
+      <w:pPr>
+        <w:pStyle w:val="Normal"/>
+        <w:spacing w:lineRule="auto" w:line="240" w:before="0" w:after="0"/>
+        <w:jc w:val="both"/>
+        <w:rPr>
+          <w:b w:val="false"/>
+          <w:b w:val="false"/>
+          <w:bCs w:val="false"/>
+          <w:sz w:val="26"/>
+          <w:szCs w:val="26"/>
+          <w:u w:val="none"/>
+        </w:rPr>
+      </w:pPr>
+      <w:r>
+        <w:rPr>
+          <w:b w:val="false"/>
+          <w:bCs w:val="false"/>
+          <w:sz w:val="26"/>
+          <w:szCs w:val="26"/>
+          <w:u w:val="none"/>
+        </w:rPr>
+      </w:r>
+    </w:p>
+    <w:p>
+      <w:pPr>
+        <w:pStyle w:val="Normal"/>
+        <w:spacing w:lineRule="auto" w:line="240" w:before="0" w:after="0"/>
+        <w:jc w:val="both"/>
+        <w:rPr>
+          <w:b w:val="false"/>
+          <w:b w:val="false"/>
+          <w:bCs w:val="false"/>
+          <w:sz w:val="26"/>
+          <w:szCs w:val="26"/>
+          <w:u w:val="none"/>
+        </w:rPr>
+      </w:pPr>
+      <w:r>
+        <w:rPr>
+          <w:b w:val="false"/>
+          <w:bCs w:val="false"/>
+          <w:sz w:val="26"/>
+          <w:szCs w:val="26"/>
+          <w:u w:val="none"/>
+        </w:rPr>
+      </w:r>
+    </w:p>
+    <w:p>
+      <w:pPr>
+        <w:pStyle w:val="Normal"/>
+        <w:spacing w:lineRule="auto" w:line="240" w:before="0" w:after="0"/>
+        <w:jc w:val="both"/>
+        <w:rPr>
+          <w:b w:val="false"/>
+          <w:b w:val="false"/>
+          <w:bCs w:val="false"/>
+          <w:sz w:val="26"/>
+          <w:szCs w:val="26"/>
+          <w:u w:val="none"/>
+        </w:rPr>
+      </w:pPr>
+      <w:r>
+        <w:rPr>
+          <w:b w:val="false"/>
+          <w:bCs w:val="false"/>
+          <w:sz w:val="26"/>
+          <w:szCs w:val="26"/>
+          <w:u w:val="none"/>
+        </w:rPr>
+      </w:r>
+    </w:p>
+    <w:p>
+      <w:pPr>
+        <w:pStyle w:val="Normal"/>
+        <w:spacing w:lineRule="auto" w:line="240" w:before="0" w:after="0"/>
+        <w:jc w:val="both"/>
+        <w:rPr>
+          <w:b w:val="false"/>
+          <w:b w:val="false"/>
+          <w:bCs w:val="false"/>
+          <w:sz w:val="26"/>
+          <w:szCs w:val="26"/>
+          <w:u w:val="none"/>
+        </w:rPr>
+      </w:pPr>
+      <w:r>
+        <w:rPr>
+          <w:b w:val="false"/>
+          <w:bCs w:val="false"/>
+          <w:sz w:val="26"/>
+          <w:szCs w:val="26"/>
+          <w:u w:val="none"/>
+        </w:rPr>
+      </w:r>
+    </w:p>
+    <w:p>
+      <w:pPr>
+        <w:pStyle w:val="Normal"/>
+        <w:spacing w:lineRule="auto" w:line="240" w:before="0" w:after="0"/>
+        <w:jc w:val="both"/>
+        <w:rPr>
+          <w:b w:val="false"/>
+          <w:b w:val="false"/>
+          <w:bCs w:val="false"/>
+          <w:sz w:val="26"/>
+          <w:szCs w:val="26"/>
+          <w:u w:val="none"/>
+        </w:rPr>
+      </w:pPr>
+      <w:r>
+        <w:rPr>
+          <w:b w:val="false"/>
+          <w:bCs w:val="false"/>
+          <w:sz w:val="26"/>
+          <w:szCs w:val="26"/>
+          <w:u w:val="none"/>
+        </w:rPr>
+      </w:r>
+    </w:p>
+    <w:p>
+      <w:pPr>
+        <w:pStyle w:val="Normal"/>
+        <w:spacing w:lineRule="auto" w:line="240" w:before="0" w:after="0"/>
+        <w:jc w:val="both"/>
+        <w:rPr>
+          <w:b w:val="false"/>
+          <w:b w:val="false"/>
+          <w:bCs w:val="false"/>
+          <w:sz w:val="26"/>
+          <w:szCs w:val="26"/>
+          <w:u w:val="none"/>
+        </w:rPr>
+      </w:pPr>
+      <w:r>
+        <w:rPr>
+          <w:b w:val="false"/>
+          <w:bCs w:val="false"/>
+          <w:sz w:val="26"/>
+          <w:szCs w:val="26"/>
+          <w:u w:val="none"/>
+        </w:rPr>
+      </w:r>
+    </w:p>
+    <w:p>
+      <w:pPr>
+        <w:pStyle w:val="Normal"/>
+        <w:spacing w:lineRule="auto" w:line="240" w:before="0" w:after="0"/>
+        <w:jc w:val="both"/>
+        <w:rPr>
+          <w:b/>
+          <w:b/>
+          <w:bCs/>
+          <w:sz w:val="26"/>
+          <w:szCs w:val="26"/>
+          <w:u w:val="none"/>
+        </w:rPr>
+      </w:pPr>
+      <w:r>
+        <w:rPr>
+          <w:b/>
+          <w:bCs/>
+          <w:sz w:val="26"/>
+          <w:szCs w:val="26"/>
+          <w:u w:val="none"/>
+        </w:rPr>
+        <w:t>III – Le modèle de développement choisi</w:t>
+      </w:r>
+    </w:p>
+    <w:p>
+      <w:pPr>
+        <w:pStyle w:val="Normal"/>
+        <w:spacing w:lineRule="auto" w:line="240" w:before="0" w:after="0"/>
+        <w:jc w:val="both"/>
+        <w:rPr>
+          <w:b w:val="false"/>
+          <w:b w:val="false"/>
+          <w:bCs w:val="false"/>
+          <w:sz w:val="26"/>
+          <w:szCs w:val="26"/>
+          <w:u w:val="none"/>
+        </w:rPr>
+      </w:pPr>
+      <w:r>
+        <w:rPr>
+          <w:b w:val="false"/>
+          <w:bCs w:val="false"/>
+          <w:sz w:val="26"/>
+          <w:szCs w:val="26"/>
+          <w:u w:val="none"/>
+        </w:rPr>
+      </w:r>
+    </w:p>
+    <w:p>
+      <w:pPr>
+        <w:pStyle w:val="Normal"/>
+        <w:spacing w:lineRule="auto" w:line="240" w:before="0" w:after="0"/>
+        <w:jc w:val="both"/>
+        <w:rPr>
+          <w:b w:val="false"/>
+          <w:b w:val="false"/>
+          <w:bCs w:val="false"/>
+          <w:sz w:val="26"/>
+          <w:szCs w:val="26"/>
+          <w:u w:val="none"/>
+        </w:rPr>
+      </w:pPr>
+      <w:r>
+        <w:rPr>
+          <w:b w:val="false"/>
+          <w:bCs w:val="false"/>
+          <w:sz w:val="26"/>
+          <w:szCs w:val="26"/>
+          <w:u w:val="none"/>
+        </w:rPr>
+        <w:t xml:space="preserve">Dans un soucis de clarté, de sécurité, de modularité et de maintien du projet, nous avons choisi de structurer notre code </w:t>
+      </w:r>
+      <w:r>
+        <w:rPr>
+          <w:b w:val="false"/>
+          <w:bCs w:val="false"/>
+          <w:sz w:val="26"/>
+          <w:szCs w:val="26"/>
+          <w:u w:val="none"/>
+        </w:rPr>
+        <w:t>en respectant le modèle MVC, pour Modèle, Vue, Contrôleur. Une illustration de ce modèle est présente ci-après :</w:t>
+      </w:r>
+    </w:p>
+    <w:p>
+      <w:pPr>
+        <w:pStyle w:val="Normal"/>
+        <w:spacing w:lineRule="auto" w:line="240" w:before="0" w:after="0"/>
+        <w:jc w:val="both"/>
+        <w:rPr>
+          <w:b w:val="false"/>
+          <w:b w:val="false"/>
+          <w:bCs w:val="false"/>
+          <w:sz w:val="26"/>
+          <w:szCs w:val="26"/>
+          <w:u w:val="none"/>
+        </w:rPr>
+      </w:pPr>
+      <w:r>
+        <w:rPr>
+          <w:b w:val="false"/>
+          <w:bCs w:val="false"/>
+          <w:sz w:val="26"/>
+          <w:szCs w:val="26"/>
+          <w:u w:val="none"/>
+        </w:rPr>
+      </w:r>
+    </w:p>
+    <w:p>
+      <w:pPr>
+        <w:pStyle w:val="Normal"/>
+        <w:spacing w:lineRule="auto" w:line="240" w:before="0" w:after="0"/>
+        <w:jc w:val="both"/>
+        <w:rPr>
+          <w:b w:val="false"/>
+          <w:b w:val="false"/>
+          <w:bCs w:val="false"/>
+          <w:sz w:val="26"/>
+          <w:szCs w:val="26"/>
+          <w:u w:val="none"/>
+        </w:rPr>
+      </w:pPr>
+      <w:r>
+        <w:rPr>
+          <w:b w:val="false"/>
+          <w:bCs w:val="false"/>
+          <w:sz w:val="26"/>
+          <w:szCs w:val="26"/>
+          <w:u w:val="none"/>
+        </w:rPr>
+      </w:r>
+    </w:p>
+    <w:p>
+      <w:pPr>
+        <w:pStyle w:val="Normal"/>
+        <w:spacing w:lineRule="auto" w:line="240" w:before="0" w:after="0"/>
+        <w:jc w:val="both"/>
+        <w:rPr>
+          <w:b w:val="false"/>
+          <w:b w:val="false"/>
+          <w:bCs w:val="false"/>
+          <w:sz w:val="26"/>
+          <w:szCs w:val="26"/>
+          <w:u w:val="none"/>
+        </w:rPr>
+      </w:pPr>
+      <w:r>
+        <w:rPr>
+          <w:b w:val="false"/>
+          <w:bCs w:val="false"/>
+          <w:sz w:val="26"/>
+          <w:szCs w:val="26"/>
+          <w:u w:val="none"/>
+        </w:rPr>
+        <w:drawing>
+          <wp:anchor behindDoc="0" distT="0" distB="0" distL="0" distR="0" simplePos="0" locked="0" layoutInCell="1" allowOverlap="1" relativeHeight="2">
+            <wp:simplePos x="0" y="0"/>
+            <wp:positionH relativeFrom="column">
+              <wp:posOffset>1045210</wp:posOffset>
+            </wp:positionH>
+            <wp:positionV relativeFrom="paragraph">
+              <wp:posOffset>122555</wp:posOffset>
+            </wp:positionV>
+            <wp:extent cx="3902075" cy="2876550"/>
+            <wp:effectExtent l="0" t="0" r="0" b="0"/>
+            <wp:wrapSquare wrapText="largest"/>
+            <wp:docPr id="1" name="Image1" descr=""/>
+            <wp:cNvGraphicFramePr>
+              <a:graphicFrameLocks xmlns:a="http://schemas.openxmlformats.org/drawingml/2006/main" noChangeAspect="1"/>
+            </wp:cNvGraphicFramePr>
+            <a:graphic xmlns:a="http://schemas.openxmlformats.org/drawingml/2006/main">
+              <a:graphicData uri="http://schemas.openxmlformats.org/drawingml/2006/picture">
+                <pic:pic xmlns:pic="http://schemas.openxmlformats.org/drawingml/2006/picture">
+                  <pic:nvPicPr>
+                    <pic:cNvPr id="1" name="Image1" descr=""/>
+                    <pic:cNvPicPr>
+                      <a:picLocks noChangeAspect="1" noChangeArrowheads="1"/>
+                    </pic:cNvPicPr>
+                  </pic:nvPicPr>
+                  <pic:blipFill>
+                    <a:blip r:embed="rId2"/>
+                    <a:stretch>
+                      <a:fillRect/>
+                    </a:stretch>
+                  </pic:blipFill>
+                  <pic:spPr bwMode="auto">
+                    <a:xfrm>
+                      <a:off x="0" y="0"/>
+                      <a:ext cx="3902075" cy="2876550"/>
+                    </a:xfrm>
+                    <a:prstGeom prst="rect">
+                      <a:avLst/>
+                    </a:prstGeom>
+                  </pic:spPr>
+                </pic:pic>
+              </a:graphicData>
+            </a:graphic>
+          </wp:anchor>
+        </w:drawing>
+      </w:r>
+    </w:p>
+    <w:p>
+      <w:pPr>
+        <w:pStyle w:val="Normal"/>
+        <w:spacing w:lineRule="auto" w:line="240" w:before="0" w:after="0"/>
+        <w:jc w:val="both"/>
+        <w:rPr>
+          <w:b w:val="false"/>
+          <w:b w:val="false"/>
+          <w:bCs w:val="false"/>
+          <w:sz w:val="26"/>
+          <w:szCs w:val="26"/>
+          <w:u w:val="none"/>
+        </w:rPr>
+      </w:pPr>
+      <w:r>
+        <w:rPr>
+          <w:b w:val="false"/>
+          <w:bCs w:val="false"/>
+          <w:sz w:val="26"/>
+          <w:szCs w:val="26"/>
+          <w:u w:val="none"/>
+        </w:rPr>
+      </w:r>
+    </w:p>
+    <w:p>
+      <w:pPr>
+        <w:pStyle w:val="Normal"/>
+        <w:spacing w:lineRule="auto" w:line="240" w:before="0" w:after="0"/>
+        <w:jc w:val="both"/>
+        <w:rPr>
+          <w:b w:val="false"/>
+          <w:b w:val="false"/>
+          <w:bCs w:val="false"/>
+          <w:sz w:val="26"/>
+          <w:szCs w:val="26"/>
+          <w:u w:val="none"/>
+        </w:rPr>
+      </w:pPr>
+      <w:r>
+        <w:rPr>
+          <w:b w:val="false"/>
+          <w:bCs w:val="false"/>
+          <w:sz w:val="26"/>
+          <w:szCs w:val="26"/>
+          <w:u w:val="none"/>
+        </w:rPr>
+      </w:r>
+    </w:p>
+    <w:p>
+      <w:pPr>
+        <w:pStyle w:val="Normal"/>
+        <w:spacing w:lineRule="auto" w:line="240" w:before="0" w:after="0"/>
+        <w:jc w:val="both"/>
+        <w:rPr>
+          <w:b w:val="false"/>
+          <w:b w:val="false"/>
+          <w:bCs w:val="false"/>
+          <w:sz w:val="26"/>
+          <w:szCs w:val="26"/>
+          <w:u w:val="none"/>
+        </w:rPr>
+      </w:pPr>
+      <w:r>
+        <w:rPr>
+          <w:b w:val="false"/>
+          <w:bCs w:val="false"/>
+          <w:sz w:val="26"/>
+          <w:szCs w:val="26"/>
+          <w:u w:val="none"/>
+        </w:rPr>
       </w:r>
     </w:p>
     <w:sectPr>
@@ -1800,6 +3967,7 @@
     <w:rPrDefault>
       <w:rPr>
         <w:rFonts w:ascii="Adobe Devanagari" w:hAnsi="Adobe Devanagari" w:eastAsia="Calibri" w:cs="Adobe Devanagari"/>
+        <w:sz w:val="20"/>
         <w:szCs w:val="22"/>
         <w:lang w:val="fr-FR" w:eastAsia="en-US" w:bidi="ar-SA"/>
       </w:rPr>
@@ -1813,7 +3981,7 @@
     <w:qFormat/>
     <w:pPr>
       <w:widowControl/>
-      <w:overflowPunct w:val="false"/>
+      <w:overflowPunct w:val="true"/>
       <w:bidi w:val="0"/>
       <w:spacing w:lineRule="auto" w:line="259" w:before="0" w:after="160"/>
       <w:jc w:val="left"/>
@@ -2996,6 +5164,70 @@
   </w:style>
   <w:style w:type="character" w:styleId="ListLabel150">
     <w:name w:val="ListLabel 150"/>
+    <w:qFormat/>
+    <w:rPr>
+      <w:rFonts w:cs="Wingdings"/>
+    </w:rPr>
+  </w:style>
+  <w:style w:type="character" w:styleId="ListLabel151">
+    <w:name w:val="ListLabel 151"/>
+    <w:qFormat/>
+    <w:rPr>
+      <w:rFonts w:cs="Symbol"/>
+      <w:sz w:val="20"/>
+    </w:rPr>
+  </w:style>
+  <w:style w:type="character" w:styleId="ListLabel152">
+    <w:name w:val="ListLabel 152"/>
+    <w:qFormat/>
+    <w:rPr>
+      <w:rFonts w:cs="Courier New"/>
+    </w:rPr>
+  </w:style>
+  <w:style w:type="character" w:styleId="ListLabel153">
+    <w:name w:val="ListLabel 153"/>
+    <w:qFormat/>
+    <w:rPr>
+      <w:rFonts w:cs="Wingdings"/>
+    </w:rPr>
+  </w:style>
+  <w:style w:type="character" w:styleId="ListLabel154">
+    <w:name w:val="ListLabel 154"/>
+    <w:qFormat/>
+    <w:rPr>
+      <w:rFonts w:cs="Symbol"/>
+    </w:rPr>
+  </w:style>
+  <w:style w:type="character" w:styleId="ListLabel155">
+    <w:name w:val="ListLabel 155"/>
+    <w:qFormat/>
+    <w:rPr>
+      <w:rFonts w:cs="Courier New"/>
+    </w:rPr>
+  </w:style>
+  <w:style w:type="character" w:styleId="ListLabel156">
+    <w:name w:val="ListLabel 156"/>
+    <w:qFormat/>
+    <w:rPr>
+      <w:rFonts w:cs="Wingdings"/>
+    </w:rPr>
+  </w:style>
+  <w:style w:type="character" w:styleId="ListLabel157">
+    <w:name w:val="ListLabel 157"/>
+    <w:qFormat/>
+    <w:rPr>
+      <w:rFonts w:cs="Symbol"/>
+    </w:rPr>
+  </w:style>
+  <w:style w:type="character" w:styleId="ListLabel158">
+    <w:name w:val="ListLabel 158"/>
+    <w:qFormat/>
+    <w:rPr>
+      <w:rFonts w:cs="Courier New"/>
+    </w:rPr>
+  </w:style>
+  <w:style w:type="character" w:styleId="ListLabel159">
+    <w:name w:val="ListLabel 159"/>
     <w:qFormat/>
     <w:rPr>
       <w:rFonts w:cs="Wingdings"/>
@@ -3157,7 +5389,7 @@
     <w:qFormat/>
     <w:pPr>
       <w:widowControl/>
-      <w:overflowPunct w:val="false"/>
+      <w:overflowPunct w:val="true"/>
       <w:bidi w:val="0"/>
       <w:spacing w:lineRule="auto" w:line="240" w:before="0" w:after="0"/>
       <w:jc w:val="left"/>

</xml_diff>

<commit_message>
Suite du rapport qui continue doucement
</commit_message>
<xml_diff>
--- a/Documentation.docx
+++ b/Documentation.docx
@@ -855,7 +855,15 @@
       </w:pPr>
       <w:r>
         <w:rPr/>
-        <w:t>La Mairie de Bègles dispose actuellement d’un site internet fonctionnel. Cependant, ce site ne comporte pas de section « dynamique » et n’est pas rééllement adapté aux personnes malvoyantes, par exemple. Ce site donne cependant de très nombreuses informations sur la ville et la Mairie. Il conviendra a la vite d’ajouter ces informations au nouveau site. Il n’est par exemple pas possible de poser une question a d’autres utilisateurs, et le forum de services n’est pas en place.</w:t>
+        <w:t>La Mairie de Bègles dispose actuellement d’un site internet fonctionnel. Cependant, ce site ne comporte pas de section « dynamique » et n’est pas rééllement adapté aux personnes malvoyantes, par exemple. Ce site donne cependant de très nombreuses informations sur la ville et la Mairie. Il conviendra a la vi</w:t>
+      </w:r>
+      <w:r>
+        <w:rPr/>
+        <w:t>ll</w:t>
+      </w:r>
+      <w:r>
+        <w:rPr/>
+        <w:t>e d’ajouter ces informations au nouveau site. Il n’est par exemple pas possible de poser une question a d’autres utilisateurs, et le forum de services n’est pas en place.</w:t>
       </w:r>
     </w:p>
     <w:p>
@@ -3443,7 +3451,7 @@
             <wp:positionV relativeFrom="paragraph">
               <wp:posOffset>122555</wp:posOffset>
             </wp:positionV>
-            <wp:extent cx="3902075" cy="2876550"/>
+            <wp:extent cx="3757295" cy="2769870"/>
             <wp:effectExtent l="0" t="0" r="0" b="0"/>
             <wp:wrapSquare wrapText="largest"/>
             <wp:docPr id="1" name="Image1" descr=""/>
@@ -3468,7 +3476,7 @@
                   <pic:spPr bwMode="auto">
                     <a:xfrm>
                       <a:off x="0" y="0"/>
-                      <a:ext cx="3902075" cy="2876550"/>
+                      <a:ext cx="3757295" cy="2769870"/>
                     </a:xfrm>
                     <a:prstGeom prst="rect">
                       <a:avLst/>
@@ -3479,6 +3487,1224 @@
             </a:graphic>
           </wp:anchor>
         </w:drawing>
+      </w:r>
+    </w:p>
+    <w:p>
+      <w:pPr>
+        <w:pStyle w:val="Normal"/>
+        <w:spacing w:lineRule="auto" w:line="240" w:before="0" w:after="0"/>
+        <w:jc w:val="both"/>
+        <w:rPr>
+          <w:b w:val="false"/>
+          <w:b w:val="false"/>
+          <w:bCs w:val="false"/>
+          <w:sz w:val="26"/>
+          <w:szCs w:val="26"/>
+          <w:u w:val="none"/>
+        </w:rPr>
+      </w:pPr>
+      <w:r>
+        <w:rPr>
+          <w:b w:val="false"/>
+          <w:bCs w:val="false"/>
+          <w:sz w:val="26"/>
+          <w:szCs w:val="26"/>
+          <w:u w:val="none"/>
+        </w:rPr>
+      </w:r>
+    </w:p>
+    <w:p>
+      <w:pPr>
+        <w:pStyle w:val="Normal"/>
+        <w:spacing w:lineRule="auto" w:line="240" w:before="0" w:after="0"/>
+        <w:jc w:val="both"/>
+        <w:rPr>
+          <w:b w:val="false"/>
+          <w:b w:val="false"/>
+          <w:bCs w:val="false"/>
+          <w:sz w:val="26"/>
+          <w:szCs w:val="26"/>
+          <w:u w:val="none"/>
+        </w:rPr>
+      </w:pPr>
+      <w:r>
+        <w:rPr>
+          <w:b w:val="false"/>
+          <w:bCs w:val="false"/>
+          <w:sz w:val="26"/>
+          <w:szCs w:val="26"/>
+          <w:u w:val="none"/>
+        </w:rPr>
+      </w:r>
+    </w:p>
+    <w:p>
+      <w:pPr>
+        <w:pStyle w:val="Normal"/>
+        <w:spacing w:lineRule="auto" w:line="240" w:before="0" w:after="0"/>
+        <w:jc w:val="both"/>
+        <w:rPr>
+          <w:b w:val="false"/>
+          <w:b w:val="false"/>
+          <w:bCs w:val="false"/>
+          <w:sz w:val="26"/>
+          <w:szCs w:val="26"/>
+          <w:u w:val="none"/>
+        </w:rPr>
+      </w:pPr>
+      <w:r>
+        <w:rPr>
+          <w:b w:val="false"/>
+          <w:bCs w:val="false"/>
+          <w:sz w:val="26"/>
+          <w:szCs w:val="26"/>
+          <w:u w:val="none"/>
+        </w:rPr>
+      </w:r>
+    </w:p>
+    <w:p>
+      <w:pPr>
+        <w:pStyle w:val="Normal"/>
+        <w:spacing w:lineRule="auto" w:line="240" w:before="0" w:after="0"/>
+        <w:jc w:val="both"/>
+        <w:rPr>
+          <w:b w:val="false"/>
+          <w:b w:val="false"/>
+          <w:bCs w:val="false"/>
+          <w:sz w:val="26"/>
+          <w:szCs w:val="26"/>
+          <w:u w:val="none"/>
+        </w:rPr>
+      </w:pPr>
+      <w:r>
+        <w:rPr>
+          <w:b w:val="false"/>
+          <w:bCs w:val="false"/>
+          <w:sz w:val="26"/>
+          <w:szCs w:val="26"/>
+          <w:u w:val="none"/>
+        </w:rPr>
+      </w:r>
+    </w:p>
+    <w:p>
+      <w:pPr>
+        <w:pStyle w:val="Normal"/>
+        <w:spacing w:lineRule="auto" w:line="240" w:before="0" w:after="0"/>
+        <w:jc w:val="both"/>
+        <w:rPr>
+          <w:b w:val="false"/>
+          <w:b w:val="false"/>
+          <w:bCs w:val="false"/>
+          <w:sz w:val="26"/>
+          <w:szCs w:val="26"/>
+          <w:u w:val="none"/>
+        </w:rPr>
+      </w:pPr>
+      <w:r>
+        <w:rPr>
+          <w:b w:val="false"/>
+          <w:bCs w:val="false"/>
+          <w:sz w:val="26"/>
+          <w:szCs w:val="26"/>
+          <w:u w:val="none"/>
+        </w:rPr>
+      </w:r>
+    </w:p>
+    <w:p>
+      <w:pPr>
+        <w:pStyle w:val="Normal"/>
+        <w:spacing w:lineRule="auto" w:line="240" w:before="0" w:after="0"/>
+        <w:jc w:val="both"/>
+        <w:rPr>
+          <w:b w:val="false"/>
+          <w:b w:val="false"/>
+          <w:bCs w:val="false"/>
+          <w:sz w:val="26"/>
+          <w:szCs w:val="26"/>
+          <w:u w:val="none"/>
+        </w:rPr>
+      </w:pPr>
+      <w:r>
+        <w:rPr>
+          <w:b w:val="false"/>
+          <w:bCs w:val="false"/>
+          <w:sz w:val="26"/>
+          <w:szCs w:val="26"/>
+          <w:u w:val="none"/>
+        </w:rPr>
+      </w:r>
+    </w:p>
+    <w:p>
+      <w:pPr>
+        <w:pStyle w:val="Normal"/>
+        <w:spacing w:lineRule="auto" w:line="240" w:before="0" w:after="0"/>
+        <w:jc w:val="both"/>
+        <w:rPr>
+          <w:b w:val="false"/>
+          <w:b w:val="false"/>
+          <w:bCs w:val="false"/>
+          <w:sz w:val="26"/>
+          <w:szCs w:val="26"/>
+          <w:u w:val="none"/>
+        </w:rPr>
+      </w:pPr>
+      <w:r>
+        <w:rPr>
+          <w:b w:val="false"/>
+          <w:bCs w:val="false"/>
+          <w:sz w:val="26"/>
+          <w:szCs w:val="26"/>
+          <w:u w:val="none"/>
+        </w:rPr>
+      </w:r>
+    </w:p>
+    <w:p>
+      <w:pPr>
+        <w:pStyle w:val="Normal"/>
+        <w:spacing w:lineRule="auto" w:line="240" w:before="0" w:after="0"/>
+        <w:jc w:val="both"/>
+        <w:rPr>
+          <w:b w:val="false"/>
+          <w:b w:val="false"/>
+          <w:bCs w:val="false"/>
+          <w:sz w:val="26"/>
+          <w:szCs w:val="26"/>
+          <w:u w:val="none"/>
+        </w:rPr>
+      </w:pPr>
+      <w:r>
+        <w:rPr>
+          <w:b w:val="false"/>
+          <w:bCs w:val="false"/>
+          <w:sz w:val="26"/>
+          <w:szCs w:val="26"/>
+          <w:u w:val="none"/>
+        </w:rPr>
+      </w:r>
+    </w:p>
+    <w:p>
+      <w:pPr>
+        <w:pStyle w:val="Normal"/>
+        <w:spacing w:lineRule="auto" w:line="240" w:before="0" w:after="0"/>
+        <w:jc w:val="both"/>
+        <w:rPr>
+          <w:b w:val="false"/>
+          <w:b w:val="false"/>
+          <w:bCs w:val="false"/>
+          <w:sz w:val="26"/>
+          <w:szCs w:val="26"/>
+          <w:u w:val="none"/>
+        </w:rPr>
+      </w:pPr>
+      <w:r>
+        <w:rPr>
+          <w:b w:val="false"/>
+          <w:bCs w:val="false"/>
+          <w:sz w:val="26"/>
+          <w:szCs w:val="26"/>
+          <w:u w:val="none"/>
+        </w:rPr>
+      </w:r>
+    </w:p>
+    <w:p>
+      <w:pPr>
+        <w:pStyle w:val="Normal"/>
+        <w:spacing w:lineRule="auto" w:line="240" w:before="0" w:after="0"/>
+        <w:jc w:val="both"/>
+        <w:rPr>
+          <w:b w:val="false"/>
+          <w:b w:val="false"/>
+          <w:bCs w:val="false"/>
+          <w:sz w:val="26"/>
+          <w:szCs w:val="26"/>
+          <w:u w:val="none"/>
+        </w:rPr>
+      </w:pPr>
+      <w:r>
+        <w:rPr>
+          <w:b w:val="false"/>
+          <w:bCs w:val="false"/>
+          <w:sz w:val="26"/>
+          <w:szCs w:val="26"/>
+          <w:u w:val="none"/>
+        </w:rPr>
+      </w:r>
+    </w:p>
+    <w:p>
+      <w:pPr>
+        <w:pStyle w:val="Normal"/>
+        <w:spacing w:lineRule="auto" w:line="240" w:before="0" w:after="0"/>
+        <w:jc w:val="both"/>
+        <w:rPr>
+          <w:b w:val="false"/>
+          <w:b w:val="false"/>
+          <w:bCs w:val="false"/>
+          <w:sz w:val="26"/>
+          <w:szCs w:val="26"/>
+          <w:u w:val="none"/>
+        </w:rPr>
+      </w:pPr>
+      <w:r>
+        <w:rPr>
+          <w:b w:val="false"/>
+          <w:bCs w:val="false"/>
+          <w:sz w:val="26"/>
+          <w:szCs w:val="26"/>
+          <w:u w:val="none"/>
+        </w:rPr>
+      </w:r>
+    </w:p>
+    <w:p>
+      <w:pPr>
+        <w:pStyle w:val="Normal"/>
+        <w:spacing w:lineRule="auto" w:line="240" w:before="0" w:after="0"/>
+        <w:jc w:val="both"/>
+        <w:rPr>
+          <w:b w:val="false"/>
+          <w:b w:val="false"/>
+          <w:bCs w:val="false"/>
+          <w:sz w:val="26"/>
+          <w:szCs w:val="26"/>
+          <w:u w:val="none"/>
+        </w:rPr>
+      </w:pPr>
+      <w:r>
+        <w:rPr>
+          <w:b w:val="false"/>
+          <w:bCs w:val="false"/>
+          <w:sz w:val="26"/>
+          <w:szCs w:val="26"/>
+          <w:u w:val="none"/>
+        </w:rPr>
+      </w:r>
+    </w:p>
+    <w:p>
+      <w:pPr>
+        <w:pStyle w:val="Normal"/>
+        <w:spacing w:lineRule="auto" w:line="240" w:before="0" w:after="0"/>
+        <w:jc w:val="both"/>
+        <w:rPr>
+          <w:b w:val="false"/>
+          <w:b w:val="false"/>
+          <w:bCs w:val="false"/>
+          <w:sz w:val="26"/>
+          <w:szCs w:val="26"/>
+          <w:u w:val="none"/>
+        </w:rPr>
+      </w:pPr>
+      <w:r>
+        <w:rPr>
+          <w:b w:val="false"/>
+          <w:bCs w:val="false"/>
+          <w:sz w:val="26"/>
+          <w:szCs w:val="26"/>
+          <w:u w:val="none"/>
+        </w:rPr>
+      </w:r>
+    </w:p>
+    <w:p>
+      <w:pPr>
+        <w:pStyle w:val="Normal"/>
+        <w:spacing w:lineRule="auto" w:line="240" w:before="0" w:after="0"/>
+        <w:jc w:val="both"/>
+        <w:rPr>
+          <w:b w:val="false"/>
+          <w:b w:val="false"/>
+          <w:bCs w:val="false"/>
+          <w:sz w:val="26"/>
+          <w:szCs w:val="26"/>
+          <w:u w:val="none"/>
+        </w:rPr>
+      </w:pPr>
+      <w:r>
+        <w:rPr>
+          <w:b w:val="false"/>
+          <w:bCs w:val="false"/>
+          <w:sz w:val="26"/>
+          <w:szCs w:val="26"/>
+          <w:u w:val="none"/>
+        </w:rPr>
+      </w:r>
+    </w:p>
+    <w:p>
+      <w:pPr>
+        <w:pStyle w:val="Normal"/>
+        <w:spacing w:lineRule="auto" w:line="240" w:before="0" w:after="0"/>
+        <w:jc w:val="both"/>
+        <w:rPr>
+          <w:b w:val="false"/>
+          <w:b w:val="false"/>
+          <w:bCs w:val="false"/>
+          <w:sz w:val="26"/>
+          <w:szCs w:val="26"/>
+          <w:u w:val="none"/>
+        </w:rPr>
+      </w:pPr>
+      <w:r>
+        <w:rPr>
+          <w:b w:val="false"/>
+          <w:bCs w:val="false"/>
+          <w:sz w:val="26"/>
+          <w:szCs w:val="26"/>
+          <w:u w:val="none"/>
+        </w:rPr>
+      </w:r>
+    </w:p>
+    <w:p>
+      <w:pPr>
+        <w:pStyle w:val="Normal"/>
+        <w:spacing w:lineRule="auto" w:line="240" w:before="0" w:after="0"/>
+        <w:jc w:val="both"/>
+        <w:rPr>
+          <w:b w:val="false"/>
+          <w:b w:val="false"/>
+          <w:bCs w:val="false"/>
+          <w:sz w:val="26"/>
+          <w:szCs w:val="26"/>
+          <w:u w:val="none"/>
+        </w:rPr>
+      </w:pPr>
+      <w:r>
+        <w:rPr>
+          <w:b w:val="false"/>
+          <w:bCs w:val="false"/>
+          <w:sz w:val="26"/>
+          <w:szCs w:val="26"/>
+          <w:u w:val="none"/>
+        </w:rPr>
+      </w:r>
+    </w:p>
+    <w:p>
+      <w:pPr>
+        <w:pStyle w:val="Normal"/>
+        <w:spacing w:lineRule="auto" w:line="240" w:before="0" w:after="0"/>
+        <w:jc w:val="both"/>
+        <w:rPr>
+          <w:b w:val="false"/>
+          <w:b w:val="false"/>
+          <w:bCs w:val="false"/>
+          <w:sz w:val="26"/>
+          <w:szCs w:val="26"/>
+          <w:u w:val="none"/>
+        </w:rPr>
+      </w:pPr>
+      <w:r>
+        <w:rPr>
+          <w:b w:val="false"/>
+          <w:bCs w:val="false"/>
+          <w:sz w:val="26"/>
+          <w:szCs w:val="26"/>
+          <w:u w:val="none"/>
+        </w:rPr>
+      </w:r>
+    </w:p>
+    <w:p>
+      <w:pPr>
+        <w:pStyle w:val="Normal"/>
+        <w:spacing w:lineRule="auto" w:line="240" w:before="0" w:after="0"/>
+        <w:jc w:val="both"/>
+        <w:rPr>
+          <w:b w:val="false"/>
+          <w:b w:val="false"/>
+          <w:bCs w:val="false"/>
+          <w:sz w:val="26"/>
+          <w:szCs w:val="26"/>
+          <w:u w:val="none"/>
+        </w:rPr>
+      </w:pPr>
+      <w:r>
+        <w:rPr>
+          <w:b w:val="false"/>
+          <w:bCs w:val="false"/>
+          <w:sz w:val="26"/>
+          <w:szCs w:val="26"/>
+          <w:u w:val="none"/>
+        </w:rPr>
+      </w:r>
+    </w:p>
+    <w:p>
+      <w:pPr>
+        <w:pStyle w:val="Normal"/>
+        <w:spacing w:lineRule="auto" w:line="240" w:before="0" w:after="0"/>
+        <w:jc w:val="both"/>
+        <w:rPr>
+          <w:b w:val="false"/>
+          <w:b w:val="false"/>
+          <w:bCs w:val="false"/>
+          <w:sz w:val="26"/>
+          <w:szCs w:val="26"/>
+          <w:u w:val="none"/>
+        </w:rPr>
+      </w:pPr>
+      <w:r>
+        <w:rPr>
+          <w:b w:val="false"/>
+          <w:bCs w:val="false"/>
+          <w:sz w:val="26"/>
+          <w:szCs w:val="26"/>
+          <w:u w:val="none"/>
+        </w:rPr>
+      </w:r>
+    </w:p>
+    <w:p>
+      <w:pPr>
+        <w:pStyle w:val="Normal"/>
+        <w:spacing w:lineRule="auto" w:line="240" w:before="0" w:after="0"/>
+        <w:jc w:val="both"/>
+        <w:rPr>
+          <w:b w:val="false"/>
+          <w:b w:val="false"/>
+          <w:bCs w:val="false"/>
+          <w:sz w:val="26"/>
+          <w:szCs w:val="26"/>
+          <w:u w:val="none"/>
+        </w:rPr>
+      </w:pPr>
+      <w:r>
+        <w:rPr>
+          <w:b w:val="false"/>
+          <w:bCs w:val="false"/>
+          <w:sz w:val="26"/>
+          <w:szCs w:val="26"/>
+          <w:u w:val="none"/>
+        </w:rPr>
+      </w:r>
+    </w:p>
+    <w:p>
+      <w:pPr>
+        <w:pStyle w:val="Normal"/>
+        <w:spacing w:lineRule="auto" w:line="240" w:before="0" w:after="0"/>
+        <w:jc w:val="both"/>
+        <w:rPr>
+          <w:b w:val="false"/>
+          <w:b w:val="false"/>
+          <w:bCs w:val="false"/>
+          <w:sz w:val="26"/>
+          <w:szCs w:val="26"/>
+          <w:u w:val="none"/>
+        </w:rPr>
+      </w:pPr>
+      <w:r>
+        <w:rPr>
+          <w:b w:val="false"/>
+          <w:bCs w:val="false"/>
+          <w:sz w:val="26"/>
+          <w:szCs w:val="26"/>
+          <w:u w:val="none"/>
+        </w:rPr>
+      </w:r>
+    </w:p>
+    <w:p>
+      <w:pPr>
+        <w:pStyle w:val="Normal"/>
+        <w:spacing w:lineRule="auto" w:line="240" w:before="0" w:after="0"/>
+        <w:jc w:val="both"/>
+        <w:rPr>
+          <w:b w:val="false"/>
+          <w:b w:val="false"/>
+          <w:bCs w:val="false"/>
+          <w:sz w:val="26"/>
+          <w:szCs w:val="26"/>
+          <w:u w:val="none"/>
+        </w:rPr>
+      </w:pPr>
+      <w:r>
+        <w:rPr>
+          <w:b w:val="false"/>
+          <w:bCs w:val="false"/>
+          <w:sz w:val="26"/>
+          <w:szCs w:val="26"/>
+          <w:u w:val="none"/>
+        </w:rPr>
+      </w:r>
+    </w:p>
+    <w:p>
+      <w:pPr>
+        <w:pStyle w:val="Normal"/>
+        <w:spacing w:lineRule="auto" w:line="240" w:before="0" w:after="0"/>
+        <w:jc w:val="both"/>
+        <w:rPr>
+          <w:b w:val="false"/>
+          <w:b w:val="false"/>
+          <w:bCs w:val="false"/>
+          <w:sz w:val="26"/>
+          <w:szCs w:val="26"/>
+          <w:u w:val="none"/>
+        </w:rPr>
+      </w:pPr>
+      <w:r>
+        <w:rPr>
+          <w:b w:val="false"/>
+          <w:bCs w:val="false"/>
+          <w:sz w:val="26"/>
+          <w:szCs w:val="26"/>
+          <w:u w:val="none"/>
+        </w:rPr>
+      </w:r>
+    </w:p>
+    <w:p>
+      <w:pPr>
+        <w:pStyle w:val="Normal"/>
+        <w:spacing w:lineRule="auto" w:line="240" w:before="0" w:after="0"/>
+        <w:jc w:val="both"/>
+        <w:rPr>
+          <w:b w:val="false"/>
+          <w:b w:val="false"/>
+          <w:bCs w:val="false"/>
+          <w:sz w:val="26"/>
+          <w:szCs w:val="26"/>
+          <w:u w:val="none"/>
+        </w:rPr>
+      </w:pPr>
+      <w:r>
+        <w:rPr>
+          <w:b w:val="false"/>
+          <w:bCs w:val="false"/>
+          <w:sz w:val="26"/>
+          <w:szCs w:val="26"/>
+          <w:u w:val="none"/>
+        </w:rPr>
+      </w:r>
+    </w:p>
+    <w:p>
+      <w:pPr>
+        <w:pStyle w:val="Normal"/>
+        <w:spacing w:lineRule="auto" w:line="240" w:before="0" w:after="0"/>
+        <w:jc w:val="both"/>
+        <w:rPr>
+          <w:b w:val="false"/>
+          <w:b w:val="false"/>
+          <w:bCs w:val="false"/>
+          <w:sz w:val="26"/>
+          <w:szCs w:val="26"/>
+          <w:u w:val="none"/>
+        </w:rPr>
+      </w:pPr>
+      <w:r>
+        <w:rPr>
+          <w:b w:val="false"/>
+          <w:bCs w:val="false"/>
+          <w:sz w:val="26"/>
+          <w:szCs w:val="26"/>
+          <w:u w:val="none"/>
+        </w:rPr>
+      </w:r>
+    </w:p>
+    <w:p>
+      <w:pPr>
+        <w:pStyle w:val="Normal"/>
+        <w:spacing w:lineRule="auto" w:line="240" w:before="0" w:after="0"/>
+        <w:jc w:val="both"/>
+        <w:rPr>
+          <w:b w:val="false"/>
+          <w:b w:val="false"/>
+          <w:bCs w:val="false"/>
+          <w:sz w:val="26"/>
+          <w:szCs w:val="26"/>
+          <w:u w:val="none"/>
+        </w:rPr>
+      </w:pPr>
+      <w:r>
+        <w:rPr>
+          <w:b w:val="false"/>
+          <w:bCs w:val="false"/>
+          <w:sz w:val="26"/>
+          <w:szCs w:val="26"/>
+          <w:u w:val="none"/>
+        </w:rPr>
+      </w:r>
+    </w:p>
+    <w:p>
+      <w:pPr>
+        <w:pStyle w:val="Normal"/>
+        <w:spacing w:lineRule="auto" w:line="240" w:before="0" w:after="0"/>
+        <w:jc w:val="both"/>
+        <w:rPr>
+          <w:b w:val="false"/>
+          <w:b w:val="false"/>
+          <w:bCs w:val="false"/>
+          <w:sz w:val="26"/>
+          <w:szCs w:val="26"/>
+          <w:u w:val="none"/>
+        </w:rPr>
+      </w:pPr>
+      <w:r>
+        <w:rPr>
+          <w:b w:val="false"/>
+          <w:bCs w:val="false"/>
+          <w:sz w:val="26"/>
+          <w:szCs w:val="26"/>
+          <w:u w:val="none"/>
+        </w:rPr>
+      </w:r>
+    </w:p>
+    <w:p>
+      <w:pPr>
+        <w:pStyle w:val="Normal"/>
+        <w:spacing w:lineRule="auto" w:line="240" w:before="0" w:after="0"/>
+        <w:jc w:val="both"/>
+        <w:rPr>
+          <w:b w:val="false"/>
+          <w:b w:val="false"/>
+          <w:bCs w:val="false"/>
+          <w:sz w:val="26"/>
+          <w:szCs w:val="26"/>
+          <w:u w:val="none"/>
+        </w:rPr>
+      </w:pPr>
+      <w:r>
+        <w:rPr>
+          <w:b w:val="false"/>
+          <w:bCs w:val="false"/>
+          <w:sz w:val="26"/>
+          <w:szCs w:val="26"/>
+          <w:u w:val="none"/>
+        </w:rPr>
+      </w:r>
+    </w:p>
+    <w:p>
+      <w:pPr>
+        <w:pStyle w:val="Normal"/>
+        <w:spacing w:lineRule="auto" w:line="240" w:before="0" w:after="0"/>
+        <w:jc w:val="both"/>
+        <w:rPr>
+          <w:b w:val="false"/>
+          <w:b w:val="false"/>
+          <w:bCs w:val="false"/>
+          <w:sz w:val="26"/>
+          <w:szCs w:val="26"/>
+          <w:u w:val="none"/>
+        </w:rPr>
+      </w:pPr>
+      <w:r>
+        <w:rPr>
+          <w:b w:val="false"/>
+          <w:bCs w:val="false"/>
+          <w:sz w:val="26"/>
+          <w:szCs w:val="26"/>
+          <w:u w:val="none"/>
+        </w:rPr>
+      </w:r>
+    </w:p>
+    <w:p>
+      <w:pPr>
+        <w:pStyle w:val="Normal"/>
+        <w:spacing w:lineRule="auto" w:line="240" w:before="0" w:after="0"/>
+        <w:jc w:val="both"/>
+        <w:rPr>
+          <w:b w:val="false"/>
+          <w:b w:val="false"/>
+          <w:bCs w:val="false"/>
+          <w:sz w:val="26"/>
+          <w:szCs w:val="26"/>
+          <w:u w:val="none"/>
+        </w:rPr>
+      </w:pPr>
+      <w:r>
+        <w:rPr>
+          <w:b w:val="false"/>
+          <w:bCs w:val="false"/>
+          <w:sz w:val="26"/>
+          <w:szCs w:val="26"/>
+          <w:u w:val="none"/>
+        </w:rPr>
+      </w:r>
+    </w:p>
+    <w:p>
+      <w:pPr>
+        <w:pStyle w:val="Normal"/>
+        <w:spacing w:lineRule="auto" w:line="240" w:before="0" w:after="0"/>
+        <w:jc w:val="both"/>
+        <w:rPr>
+          <w:b w:val="false"/>
+          <w:b w:val="false"/>
+          <w:bCs w:val="false"/>
+          <w:sz w:val="26"/>
+          <w:szCs w:val="26"/>
+          <w:u w:val="none"/>
+        </w:rPr>
+      </w:pPr>
+      <w:r>
+        <w:rPr>
+          <w:b w:val="false"/>
+          <w:bCs w:val="false"/>
+          <w:sz w:val="26"/>
+          <w:szCs w:val="26"/>
+          <w:u w:val="none"/>
+        </w:rPr>
+      </w:r>
+    </w:p>
+    <w:p>
+      <w:pPr>
+        <w:pStyle w:val="Normal"/>
+        <w:spacing w:lineRule="auto" w:line="240" w:before="0" w:after="0"/>
+        <w:jc w:val="both"/>
+        <w:rPr>
+          <w:b w:val="false"/>
+          <w:b w:val="false"/>
+          <w:bCs w:val="false"/>
+          <w:sz w:val="26"/>
+          <w:szCs w:val="26"/>
+          <w:u w:val="none"/>
+        </w:rPr>
+      </w:pPr>
+      <w:r>
+        <w:rPr>
+          <w:b w:val="false"/>
+          <w:bCs w:val="false"/>
+          <w:sz w:val="26"/>
+          <w:szCs w:val="26"/>
+          <w:u w:val="none"/>
+        </w:rPr>
+      </w:r>
+    </w:p>
+    <w:p>
+      <w:pPr>
+        <w:pStyle w:val="Normal"/>
+        <w:spacing w:lineRule="auto" w:line="240" w:before="0" w:after="0"/>
+        <w:jc w:val="both"/>
+        <w:rPr>
+          <w:b w:val="false"/>
+          <w:b w:val="false"/>
+          <w:bCs w:val="false"/>
+          <w:sz w:val="26"/>
+          <w:szCs w:val="26"/>
+          <w:u w:val="none"/>
+        </w:rPr>
+      </w:pPr>
+      <w:r>
+        <w:rPr>
+          <w:b w:val="false"/>
+          <w:bCs w:val="false"/>
+          <w:sz w:val="26"/>
+          <w:szCs w:val="26"/>
+          <w:u w:val="none"/>
+        </w:rPr>
+      </w:r>
+    </w:p>
+    <w:p>
+      <w:pPr>
+        <w:pStyle w:val="Normal"/>
+        <w:spacing w:lineRule="auto" w:line="240" w:before="0" w:after="0"/>
+        <w:jc w:val="both"/>
+        <w:rPr>
+          <w:b w:val="false"/>
+          <w:b w:val="false"/>
+          <w:bCs w:val="false"/>
+          <w:sz w:val="26"/>
+          <w:szCs w:val="26"/>
+          <w:u w:val="none"/>
+        </w:rPr>
+      </w:pPr>
+      <w:r>
+        <w:rPr>
+          <w:b w:val="false"/>
+          <w:bCs w:val="false"/>
+          <w:sz w:val="26"/>
+          <w:szCs w:val="26"/>
+          <w:u w:val="none"/>
+        </w:rPr>
+      </w:r>
+    </w:p>
+    <w:p>
+      <w:pPr>
+        <w:pStyle w:val="Normal"/>
+        <w:spacing w:lineRule="auto" w:line="240" w:before="0" w:after="0"/>
+        <w:jc w:val="both"/>
+        <w:rPr>
+          <w:b w:val="false"/>
+          <w:b w:val="false"/>
+          <w:bCs w:val="false"/>
+          <w:sz w:val="26"/>
+          <w:szCs w:val="26"/>
+          <w:u w:val="none"/>
+        </w:rPr>
+      </w:pPr>
+      <w:r>
+        <w:rPr>
+          <w:b w:val="false"/>
+          <w:bCs w:val="false"/>
+          <w:sz w:val="26"/>
+          <w:szCs w:val="26"/>
+          <w:u w:val="none"/>
+        </w:rPr>
+      </w:r>
+    </w:p>
+    <w:p>
+      <w:pPr>
+        <w:pStyle w:val="Normal"/>
+        <w:spacing w:lineRule="auto" w:line="240" w:before="0" w:after="0"/>
+        <w:jc w:val="both"/>
+        <w:rPr>
+          <w:b w:val="false"/>
+          <w:b w:val="false"/>
+          <w:bCs w:val="false"/>
+          <w:sz w:val="26"/>
+          <w:szCs w:val="26"/>
+          <w:u w:val="none"/>
+        </w:rPr>
+      </w:pPr>
+      <w:r>
+        <w:rPr>
+          <w:b w:val="false"/>
+          <w:bCs w:val="false"/>
+          <w:sz w:val="26"/>
+          <w:szCs w:val="26"/>
+          <w:u w:val="none"/>
+        </w:rPr>
+      </w:r>
+    </w:p>
+    <w:p>
+      <w:pPr>
+        <w:pStyle w:val="Normal"/>
+        <w:spacing w:lineRule="auto" w:line="240" w:before="0" w:after="0"/>
+        <w:jc w:val="both"/>
+        <w:rPr>
+          <w:b w:val="false"/>
+          <w:b w:val="false"/>
+          <w:bCs w:val="false"/>
+          <w:sz w:val="26"/>
+          <w:szCs w:val="26"/>
+          <w:u w:val="none"/>
+        </w:rPr>
+      </w:pPr>
+      <w:r>
+        <w:rPr>
+          <w:b w:val="false"/>
+          <w:bCs w:val="false"/>
+          <w:sz w:val="26"/>
+          <w:szCs w:val="26"/>
+          <w:u w:val="none"/>
+        </w:rPr>
+      </w:r>
+    </w:p>
+    <w:p>
+      <w:pPr>
+        <w:pStyle w:val="Normal"/>
+        <w:spacing w:lineRule="auto" w:line="240" w:before="0" w:after="0"/>
+        <w:jc w:val="both"/>
+        <w:rPr>
+          <w:b w:val="false"/>
+          <w:b w:val="false"/>
+          <w:bCs w:val="false"/>
+          <w:sz w:val="26"/>
+          <w:szCs w:val="26"/>
+          <w:u w:val="none"/>
+        </w:rPr>
+      </w:pPr>
+      <w:r>
+        <w:rPr>
+          <w:b w:val="false"/>
+          <w:bCs w:val="false"/>
+          <w:sz w:val="26"/>
+          <w:szCs w:val="26"/>
+          <w:u w:val="none"/>
+        </w:rPr>
+      </w:r>
+    </w:p>
+    <w:p>
+      <w:pPr>
+        <w:pStyle w:val="Normal"/>
+        <w:spacing w:lineRule="auto" w:line="240" w:before="0" w:after="0"/>
+        <w:jc w:val="both"/>
+        <w:rPr>
+          <w:b w:val="false"/>
+          <w:b w:val="false"/>
+          <w:bCs w:val="false"/>
+          <w:sz w:val="26"/>
+          <w:szCs w:val="26"/>
+          <w:u w:val="none"/>
+        </w:rPr>
+      </w:pPr>
+      <w:r>
+        <w:drawing>
+          <wp:anchor behindDoc="0" distT="0" distB="0" distL="0" distR="0" simplePos="0" locked="0" layoutInCell="1" allowOverlap="1" relativeHeight="3">
+            <wp:simplePos x="0" y="0"/>
+            <wp:positionH relativeFrom="column">
+              <wp:posOffset>4581525</wp:posOffset>
+            </wp:positionH>
+            <wp:positionV relativeFrom="paragraph">
+              <wp:posOffset>27305</wp:posOffset>
+            </wp:positionV>
+            <wp:extent cx="1750060" cy="5984875"/>
+            <wp:effectExtent l="0" t="0" r="0" b="0"/>
+            <wp:wrapSquare wrapText="largest"/>
+            <wp:docPr id="2" name="Image2" descr=""/>
+            <wp:cNvGraphicFramePr>
+              <a:graphicFrameLocks xmlns:a="http://schemas.openxmlformats.org/drawingml/2006/main" noChangeAspect="1"/>
+            </wp:cNvGraphicFramePr>
+            <a:graphic xmlns:a="http://schemas.openxmlformats.org/drawingml/2006/main">
+              <a:graphicData uri="http://schemas.openxmlformats.org/drawingml/2006/picture">
+                <pic:pic xmlns:pic="http://schemas.openxmlformats.org/drawingml/2006/picture">
+                  <pic:nvPicPr>
+                    <pic:cNvPr id="2" name="Image2" descr=""/>
+                    <pic:cNvPicPr>
+                      <a:picLocks noChangeAspect="1" noChangeArrowheads="1"/>
+                    </pic:cNvPicPr>
+                  </pic:nvPicPr>
+                  <pic:blipFill>
+                    <a:blip r:embed="rId3"/>
+                    <a:stretch>
+                      <a:fillRect/>
+                    </a:stretch>
+                  </pic:blipFill>
+                  <pic:spPr bwMode="auto">
+                    <a:xfrm>
+                      <a:off x="0" y="0"/>
+                      <a:ext cx="1750060" cy="5984875"/>
+                    </a:xfrm>
+                    <a:prstGeom prst="rect">
+                      <a:avLst/>
+                    </a:prstGeom>
+                  </pic:spPr>
+                </pic:pic>
+              </a:graphicData>
+            </a:graphic>
+          </wp:anchor>
+        </w:drawing>
+      </w:r>
+      <w:r>
+        <w:rPr>
+          <w:b w:val="false"/>
+          <w:bCs w:val="false"/>
+          <w:sz w:val="26"/>
+          <w:szCs w:val="26"/>
+          <w:u w:val="none"/>
+        </w:rPr>
+        <w:t xml:space="preserve">De ce fait, notre arborescence est organisée comme le montre </w:t>
+      </w:r>
+    </w:p>
+    <w:p>
+      <w:pPr>
+        <w:pStyle w:val="Normal"/>
+        <w:spacing w:lineRule="auto" w:line="240" w:before="0" w:after="0"/>
+        <w:jc w:val="both"/>
+        <w:rPr>
+          <w:b w:val="false"/>
+          <w:b w:val="false"/>
+          <w:bCs w:val="false"/>
+          <w:sz w:val="26"/>
+          <w:szCs w:val="26"/>
+          <w:u w:val="none"/>
+        </w:rPr>
+      </w:pPr>
+      <w:r>
+        <w:rPr>
+          <w:b w:val="false"/>
+          <w:bCs w:val="false"/>
+          <w:sz w:val="26"/>
+          <w:szCs w:val="26"/>
+          <w:u w:val="none"/>
+        </w:rPr>
+        <w:t>l’illustration ci contre :</w:t>
+      </w:r>
+    </w:p>
+    <w:p>
+      <w:pPr>
+        <w:pStyle w:val="Normal"/>
+        <w:spacing w:lineRule="auto" w:line="240" w:before="0" w:after="0"/>
+        <w:jc w:val="both"/>
+        <w:rPr>
+          <w:b w:val="false"/>
+          <w:b w:val="false"/>
+          <w:bCs w:val="false"/>
+          <w:sz w:val="26"/>
+          <w:szCs w:val="26"/>
+          <w:u w:val="none"/>
+        </w:rPr>
+      </w:pPr>
+      <w:r>
+        <w:rPr>
+          <w:b w:val="false"/>
+          <w:bCs w:val="false"/>
+          <w:sz w:val="26"/>
+          <w:szCs w:val="26"/>
+          <w:u w:val="none"/>
+        </w:rPr>
+        <w:t xml:space="preserve">Pour plus de transparence, nous avons choisi de nommer </w:t>
+      </w:r>
+    </w:p>
+    <w:p>
+      <w:pPr>
+        <w:pStyle w:val="Normal"/>
+        <w:spacing w:lineRule="auto" w:line="240" w:before="0" w:after="0"/>
+        <w:jc w:val="both"/>
+        <w:rPr>
+          <w:b w:val="false"/>
+          <w:b w:val="false"/>
+          <w:bCs w:val="false"/>
+          <w:sz w:val="26"/>
+          <w:szCs w:val="26"/>
+          <w:u w:val="none"/>
+        </w:rPr>
+      </w:pPr>
+      <w:r>
+        <w:rPr>
+          <w:b w:val="false"/>
+          <w:bCs w:val="false"/>
+          <w:sz w:val="26"/>
+          <w:szCs w:val="26"/>
+          <w:u w:val="none"/>
+        </w:rPr>
+        <w:t>les dossiers suivant le nom du modèle MVC.</w:t>
+      </w:r>
+    </w:p>
+    <w:p>
+      <w:pPr>
+        <w:pStyle w:val="Normal"/>
+        <w:spacing w:lineRule="auto" w:line="240" w:before="0" w:after="0"/>
+        <w:jc w:val="both"/>
+        <w:rPr>
+          <w:b w:val="false"/>
+          <w:b w:val="false"/>
+          <w:bCs w:val="false"/>
+          <w:sz w:val="26"/>
+          <w:szCs w:val="26"/>
+          <w:u w:val="none"/>
+        </w:rPr>
+      </w:pPr>
+      <w:r>
+        <w:rPr>
+          <w:b w:val="false"/>
+          <w:bCs w:val="false"/>
+          <w:sz w:val="26"/>
+          <w:szCs w:val="26"/>
+          <w:u w:val="none"/>
+        </w:rPr>
+        <w:t>Ainsi, les fichiers qui contiennent du code appartenant au</w:t>
+      </w:r>
+    </w:p>
+    <w:p>
+      <w:pPr>
+        <w:pStyle w:val="Normal"/>
+        <w:spacing w:lineRule="auto" w:line="240" w:before="0" w:after="0"/>
+        <w:jc w:val="both"/>
+        <w:rPr>
+          <w:b w:val="false"/>
+          <w:b w:val="false"/>
+          <w:bCs w:val="false"/>
+          <w:sz w:val="26"/>
+          <w:szCs w:val="26"/>
+          <w:u w:val="none"/>
+        </w:rPr>
+      </w:pPr>
+      <w:r>
+        <w:rPr>
+          <w:b w:val="false"/>
+          <w:bCs w:val="false"/>
+          <w:sz w:val="26"/>
+          <w:szCs w:val="26"/>
+          <w:u w:val="none"/>
+        </w:rPr>
+        <w:t xml:space="preserve"> </w:t>
+      </w:r>
+      <w:r>
+        <w:rPr>
+          <w:b w:val="false"/>
+          <w:bCs w:val="false"/>
+          <w:sz w:val="26"/>
+          <w:szCs w:val="26"/>
+          <w:u w:val="none"/>
+        </w:rPr>
+        <w:t>contrôleur</w:t>
+      </w:r>
+    </w:p>
+    <w:p>
+      <w:pPr>
+        <w:pStyle w:val="Normal"/>
+        <w:spacing w:lineRule="auto" w:line="240" w:before="0" w:after="0"/>
+        <w:jc w:val="both"/>
+        <w:rPr>
+          <w:b w:val="false"/>
+          <w:b w:val="false"/>
+          <w:bCs w:val="false"/>
+          <w:sz w:val="26"/>
+          <w:szCs w:val="26"/>
+          <w:u w:val="none"/>
+        </w:rPr>
+      </w:pPr>
+      <w:r>
+        <w:rPr>
+          <w:b w:val="false"/>
+          <w:bCs w:val="false"/>
+          <w:sz w:val="26"/>
+          <w:szCs w:val="26"/>
+          <w:u w:val="none"/>
+        </w:rPr>
+        <w:t xml:space="preserve">se trouvent dans le dossier controller, ceux du modèle </w:t>
+      </w:r>
+    </w:p>
+    <w:p>
+      <w:pPr>
+        <w:pStyle w:val="Normal"/>
+        <w:spacing w:lineRule="auto" w:line="240" w:before="0" w:after="0"/>
+        <w:jc w:val="both"/>
+        <w:rPr>
+          <w:b w:val="false"/>
+          <w:b w:val="false"/>
+          <w:bCs w:val="false"/>
+          <w:sz w:val="26"/>
+          <w:szCs w:val="26"/>
+          <w:u w:val="none"/>
+        </w:rPr>
+      </w:pPr>
+      <w:r>
+        <w:rPr>
+          <w:b w:val="false"/>
+          <w:bCs w:val="false"/>
+          <w:sz w:val="26"/>
+          <w:szCs w:val="26"/>
+          <w:u w:val="none"/>
+        </w:rPr>
+        <w:t>dans model et</w:t>
+      </w:r>
+    </w:p>
+    <w:p>
+      <w:pPr>
+        <w:pStyle w:val="Normal"/>
+        <w:spacing w:lineRule="auto" w:line="240" w:before="0" w:after="0"/>
+        <w:jc w:val="both"/>
+        <w:rPr>
+          <w:b w:val="false"/>
+          <w:b w:val="false"/>
+          <w:bCs w:val="false"/>
+          <w:sz w:val="26"/>
+          <w:szCs w:val="26"/>
+          <w:u w:val="none"/>
+        </w:rPr>
+      </w:pPr>
+      <w:r>
+        <w:rPr>
+          <w:b w:val="false"/>
+          <w:bCs w:val="false"/>
+          <w:sz w:val="26"/>
+          <w:szCs w:val="26"/>
+          <w:u w:val="none"/>
+        </w:rPr>
+        <w:t>ceux de la vue, dans view.</w:t>
+      </w:r>
+    </w:p>
+    <w:p>
+      <w:pPr>
+        <w:pStyle w:val="Normal"/>
+        <w:spacing w:lineRule="auto" w:line="240" w:before="0" w:after="0"/>
+        <w:jc w:val="both"/>
+        <w:rPr>
+          <w:b w:val="false"/>
+          <w:b w:val="false"/>
+          <w:bCs w:val="false"/>
+          <w:sz w:val="26"/>
+          <w:szCs w:val="26"/>
+          <w:u w:val="none"/>
+        </w:rPr>
+      </w:pPr>
+      <w:r>
+        <w:rPr>
+          <w:b w:val="false"/>
+          <w:bCs w:val="false"/>
+          <w:sz w:val="26"/>
+          <w:szCs w:val="26"/>
+          <w:u w:val="none"/>
+        </w:rPr>
       </w:r>
     </w:p>
     <w:p>

</xml_diff>